<commit_message>
Mediated vs Augmented Vision
</commit_message>
<xml_diff>
--- a/Model.docx
+++ b/Model.docx
@@ -1,6 +1,6 @@
 
 <file path=word/document.xml><?xml version="1.0" encoding="utf-8"?>
-<w:document xmlns:wpc="http://schemas.microsoft.com/office/word/2010/wordprocessingCanvas" xmlns:mc="http://schemas.openxmlformats.org/markup-compatibility/2006" xmlns:o="urn:schemas-microsoft-com:office:office" xmlns:r="http://schemas.openxmlformats.org/officeDocument/2006/relationships" xmlns:m="http://schemas.openxmlformats.org/officeDocument/2006/math" xmlns:v="urn:schemas-microsoft-com:vml" xmlns:wp14="http://schemas.microsoft.com/office/word/2010/wordprocessingDrawing" xmlns:wp="http://schemas.openxmlformats.org/drawingml/2006/wordprocessingDrawing" xmlns:w10="urn:schemas-microsoft-com:office:word" xmlns:w="http://schemas.openxmlformats.org/wordprocessingml/2006/main" xmlns:w14="http://schemas.microsoft.com/office/word/2010/wordml" xmlns:wpg="http://schemas.microsoft.com/office/word/2010/wordprocessingGroup" xmlns:wpi="http://schemas.microsoft.com/office/word/2010/wordprocessingInk" xmlns:wne="http://schemas.microsoft.com/office/word/2006/wordml" xmlns:wps="http://schemas.microsoft.com/office/word/2010/wordprocessingShape" mc:Ignorable="w14 wp14">
+<w:document xmlns:wpc="http://schemas.microsoft.com/office/word/2010/wordprocessingCanvas" xmlns:cx="http://schemas.microsoft.com/office/drawing/2014/chartex" xmlns:cx1="http://schemas.microsoft.com/office/drawing/2015/9/8/chartex" xmlns:cx2="http://schemas.microsoft.com/office/drawing/2015/10/21/chartex" xmlns:cx3="http://schemas.microsoft.com/office/drawing/2016/5/9/chartex" xmlns:cx4="http://schemas.microsoft.com/office/drawing/2016/5/10/chartex" xmlns:cx5="http://schemas.microsoft.com/office/drawing/2016/5/11/chartex" xmlns:cx6="http://schemas.microsoft.com/office/drawing/2016/5/12/chartex" xmlns:cx7="http://schemas.microsoft.com/office/drawing/2016/5/13/chartex" xmlns:cx8="http://schemas.microsoft.com/office/drawing/2016/5/14/chartex" xmlns:mc="http://schemas.openxmlformats.org/markup-compatibility/2006" xmlns:aink="http://schemas.microsoft.com/office/drawing/2016/ink" xmlns:am3d="http://schemas.microsoft.com/office/drawing/2017/model3d" xmlns:o="urn:schemas-microsoft-com:office:office" xmlns:r="http://schemas.openxmlformats.org/officeDocument/2006/relationships" xmlns:m="http://schemas.openxmlformats.org/officeDocument/2006/math" xmlns:v="urn:schemas-microsoft-com:vml" xmlns:wp14="http://schemas.microsoft.com/office/word/2010/wordprocessingDrawing" xmlns:wp="http://schemas.openxmlformats.org/drawingml/2006/wordprocessingDrawing" xmlns:w10="urn:schemas-microsoft-com:office:word" xmlns:w="http://schemas.openxmlformats.org/wordprocessingml/2006/main" xmlns:w14="http://schemas.microsoft.com/office/word/2010/wordml" xmlns:w15="http://schemas.microsoft.com/office/word/2012/wordml" xmlns:w16cid="http://schemas.microsoft.com/office/word/2016/wordml/cid" xmlns:w16se="http://schemas.microsoft.com/office/word/2015/wordml/symex" xmlns:wpg="http://schemas.microsoft.com/office/word/2010/wordprocessingGroup" xmlns:wpi="http://schemas.microsoft.com/office/word/2010/wordprocessingInk" xmlns:wne="http://schemas.microsoft.com/office/word/2006/wordml" xmlns:wps="http://schemas.microsoft.com/office/word/2010/wordprocessingShape" mc:Ignorable="w14 w15 w16se w16cid wp14">
   <w:body>
     <w:p>
       <w:pPr>
@@ -189,11 +189,11 @@
           </mc:Choice>
           <mc:Fallback>
             <w:pict>
-              <v:shapetype id="_x0000_t32" coordsize="21600,21600" o:spt="32" o:oned="t" path="m,l21600,21600e" filled="f">
+              <v:shapetype w14:anchorId="65B1167C" id="_x0000_t32" coordsize="21600,21600" o:spt="32" o:oned="t" path="m,l21600,21600e" filled="f">
                 <v:path arrowok="t" fillok="f" o:connecttype="none"/>
                 <o:lock v:ext="edit" shapetype="t"/>
               </v:shapetype>
-              <v:shape id="Straight Arrow Connector 1" o:spid="_x0000_s1026" type="#_x0000_t32" style="position:absolute;margin-left:2.6pt;margin-top:66pt;width:478.5pt;height:0;z-index:251659264;visibility:visible;mso-wrap-style:square;mso-width-percent:0;mso-height-percent:0;mso-wrap-distance-left:9pt;mso-wrap-distance-top:0;mso-wrap-distance-right:9pt;mso-wrap-distance-bottom:0;mso-position-horizontal:absolute;mso-position-horizontal-relative:text;mso-position-vertical:absolute;mso-position-vertical-relative:text;mso-width-percent:0;mso-height-percent:0;mso-width-relative:page;mso-height-relative:page" o:gfxdata="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" strokecolor="#0070c0" strokeweight="1pt"/>
+              <v:shape id="Straight Arrow Connector 1" o:spid="_x0000_s1026" type="#_x0000_t32" style="position:absolute;margin-left:2.6pt;margin-top:66pt;width:478.5pt;height:0;z-index:251659264;visibility:visible;mso-wrap-style:square;mso-width-percent:0;mso-height-percent:0;mso-wrap-distance-left:9pt;mso-wrap-distance-top:0;mso-wrap-distance-right:9pt;mso-wrap-distance-bottom:0;mso-position-horizontal:absolute;mso-position-horizontal-relative:text;mso-position-vertical:absolute;mso-position-vertical-relative:text;mso-width-percent:0;mso-height-percent:0;mso-width-relative:page;mso-height-relative:page" o:gfxdata="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" strokecolor="#0070c0" strokeweight="1pt"/>
             </w:pict>
           </mc:Fallback>
         </mc:AlternateContent>
@@ -204,7 +204,7 @@
           <w:szCs w:val="96"/>
           <w:lang w:val="ro-RO"/>
         </w:rPr>
-        <w:t>Proiect de Diplomă/Disertație</w:t>
+        <w:t>Proiect de Disertație</w:t>
       </w:r>
     </w:p>
     <w:p>
@@ -231,7 +231,6 @@
         <w:rPr>
           <w:sz w:val="56"/>
           <w:szCs w:val="56"/>
-          <w:lang w:val="ro-RO"/>
         </w:rPr>
       </w:pPr>
     </w:p>
@@ -358,7 +357,7 @@
           <w:szCs w:val="28"/>
           <w:lang w:val="ro-RO"/>
         </w:rPr>
-        <w:t>Prenume NUME</w:t>
+        <w:t>Cristian</w:t>
       </w:r>
       <w:r>
         <w:rPr>
@@ -366,7 +365,7 @@
           <w:szCs w:val="28"/>
           <w:lang w:val="ro-RO"/>
         </w:rPr>
-        <w:tab/>
+        <w:t xml:space="preserve"> </w:t>
       </w:r>
       <w:r>
         <w:rPr>
@@ -374,7 +373,7 @@
           <w:szCs w:val="28"/>
           <w:lang w:val="ro-RO"/>
         </w:rPr>
-        <w:tab/>
+        <w:t>PAMPARĂU</w:t>
       </w:r>
       <w:r>
         <w:rPr>
@@ -482,11 +481,35 @@
       </w:r>
       <w:r>
         <w:rPr>
+          <w:sz w:val="28"/>
+          <w:szCs w:val="28"/>
+          <w:lang w:val="ro-RO"/>
+        </w:rPr>
+        <w:tab/>
+      </w:r>
+      <w:r>
+        <w:rPr>
+          <w:sz w:val="28"/>
+          <w:szCs w:val="28"/>
+          <w:lang w:val="ro-RO"/>
+        </w:rPr>
+        <w:tab/>
+      </w:r>
+      <w:r>
+        <w:rPr>
           <w:sz w:val="36"/>
           <w:szCs w:val="36"/>
           <w:lang w:val="ro-RO"/>
         </w:rPr>
-        <w:t>Suceava, 2017</w:t>
+        <w:t>Suceava, 20</w:t>
+      </w:r>
+      <w:r>
+        <w:rPr>
+          <w:sz w:val="36"/>
+          <w:szCs w:val="36"/>
+          <w:lang w:val="ro-RO"/>
+        </w:rPr>
+        <w:t>20</w:t>
       </w:r>
     </w:p>
     <w:p>
@@ -1616,8 +1639,6 @@
           <w:lang w:val="ro-RO"/>
         </w:rPr>
       </w:pPr>
-      <w:bookmarkStart w:id="0" w:name="_GoBack"/>
-      <w:bookmarkEnd w:id="0"/>
     </w:p>
     <w:p>
       <w:pPr>
@@ -1684,7 +1705,7 @@
           <w:lang w:val="ro-RO"/>
         </w:rPr>
       </w:pPr>
-      <w:bookmarkStart w:id="1" w:name="_Toc488925125"/>
+      <w:bookmarkStart w:id="0" w:name="_Toc488925125"/>
       <w:r>
         <w:rPr>
           <w:rFonts w:asciiTheme="minorHAnsi" w:hAnsiTheme="minorHAnsi" w:cs="Times New Roman"/>
@@ -1700,7 +1721,7 @@
         </w:rPr>
         <w:t>INTRODUCERE</w:t>
       </w:r>
-      <w:bookmarkEnd w:id="1"/>
+      <w:bookmarkEnd w:id="0"/>
     </w:p>
     <w:p>
       <w:pPr>
@@ -2575,7 +2596,7 @@
           <w:lang w:val="ro-RO"/>
         </w:rPr>
       </w:pPr>
-      <w:bookmarkStart w:id="2" w:name="_Toc488925126"/>
+      <w:bookmarkStart w:id="1" w:name="_Toc488925126"/>
       <w:r>
         <w:rPr>
           <w:rFonts w:asciiTheme="minorHAnsi" w:hAnsiTheme="minorHAnsi" w:cs="Times New Roman"/>
@@ -2589,8 +2610,474 @@
           <w:rFonts w:asciiTheme="minorHAnsi" w:hAnsiTheme="minorHAnsi" w:cs="Times New Roman"/>
           <w:lang w:val="ro-RO"/>
         </w:rPr>
-        <w:t>STADIUL CURENT ÎN DOMENIUL ....</w:t>
-      </w:r>
+        <w:t>S</w:t>
+      </w:r>
+      <w:r>
+        <w:rPr>
+          <w:rFonts w:asciiTheme="minorHAnsi" w:hAnsiTheme="minorHAnsi" w:cs="Times New Roman"/>
+          <w:lang w:val="ro-RO"/>
+        </w:rPr>
+        <w:t>tadiul</w:t>
+      </w:r>
+      <w:r>
+        <w:rPr>
+          <w:rFonts w:asciiTheme="minorHAnsi" w:hAnsiTheme="minorHAnsi" w:cs="Times New Roman"/>
+          <w:lang w:val="ro-RO"/>
+        </w:rPr>
+        <w:t xml:space="preserve"> </w:t>
+      </w:r>
+      <w:r>
+        <w:rPr>
+          <w:rFonts w:asciiTheme="minorHAnsi" w:hAnsiTheme="minorHAnsi" w:cs="Times New Roman"/>
+          <w:lang w:val="ro-RO"/>
+        </w:rPr>
+        <w:t>curent</w:t>
+      </w:r>
+      <w:r>
+        <w:rPr>
+          <w:rFonts w:asciiTheme="minorHAnsi" w:hAnsiTheme="minorHAnsi" w:cs="Times New Roman"/>
+          <w:lang w:val="ro-RO"/>
+        </w:rPr>
+        <w:t xml:space="preserve"> </w:t>
+      </w:r>
+      <w:r>
+        <w:rPr>
+          <w:rFonts w:asciiTheme="minorHAnsi" w:hAnsiTheme="minorHAnsi" w:cs="Times New Roman"/>
+          <w:lang w:val="ro-RO"/>
+        </w:rPr>
+        <w:t>în</w:t>
+      </w:r>
+      <w:r>
+        <w:rPr>
+          <w:rFonts w:asciiTheme="minorHAnsi" w:hAnsiTheme="minorHAnsi" w:cs="Times New Roman"/>
+          <w:lang w:val="ro-RO"/>
+        </w:rPr>
+        <w:t xml:space="preserve"> </w:t>
+      </w:r>
+      <w:bookmarkEnd w:id="1"/>
+      <w:r>
+        <w:rPr>
+          <w:rFonts w:asciiTheme="minorHAnsi" w:hAnsiTheme="minorHAnsi" w:cs="Times New Roman"/>
+          <w:lang w:val="ro-RO"/>
+        </w:rPr>
+        <w:t>domeniul realității augmentate</w:t>
+      </w:r>
+      <w:r>
+        <w:rPr>
+          <w:rFonts w:asciiTheme="minorHAnsi" w:hAnsiTheme="minorHAnsi" w:cs="Times New Roman"/>
+          <w:lang w:val="ro-RO"/>
+        </w:rPr>
+        <w:t>, mixte și mediate</w:t>
+      </w:r>
+    </w:p>
+    <w:p>
+      <w:pPr>
+        <w:pStyle w:val="Heading2"/>
+        <w:rPr>
+          <w:rFonts w:asciiTheme="minorHAnsi" w:hAnsiTheme="minorHAnsi" w:cstheme="minorHAnsi"/>
+          <w:lang w:val="ro-RO"/>
+        </w:rPr>
+      </w:pPr>
+      <w:r>
+        <w:rPr>
+          <w:rFonts w:asciiTheme="minorHAnsi" w:hAnsiTheme="minorHAnsi" w:cstheme="minorHAnsi"/>
+          <w:lang w:val="ro-RO"/>
+        </w:rPr>
+        <w:t xml:space="preserve">2.1. </w:t>
+      </w:r>
+      <w:r>
+        <w:rPr>
+          <w:rFonts w:asciiTheme="minorHAnsi" w:hAnsiTheme="minorHAnsi" w:cstheme="minorHAnsi"/>
+          <w:lang w:val="ro-RO"/>
+        </w:rPr>
+        <w:t xml:space="preserve">Medierea și Augmentarea </w:t>
+      </w:r>
+      <w:r>
+        <w:rPr>
+          <w:rFonts w:asciiTheme="minorHAnsi" w:hAnsiTheme="minorHAnsi" w:cstheme="minorHAnsi"/>
+          <w:lang w:val="ro-RO"/>
+        </w:rPr>
+        <w:t>Realității Vizuale</w:t>
+      </w:r>
+      <w:r>
+        <w:rPr>
+          <w:rFonts w:asciiTheme="minorHAnsi" w:hAnsiTheme="minorHAnsi" w:cstheme="minorHAnsi"/>
+          <w:lang w:val="ro-RO"/>
+        </w:rPr>
+        <w:t xml:space="preserve"> </w:t>
+      </w:r>
+    </w:p>
+    <w:p>
+      <w:pPr>
+        <w:ind w:firstLine="720"/>
+        <w:jc w:val="both"/>
+        <w:rPr>
+          <w:sz w:val="24"/>
+          <w:szCs w:val="24"/>
+          <w:lang w:val="ro-RO"/>
+        </w:rPr>
+      </w:pPr>
+      <w:r>
+        <w:rPr>
+          <w:sz w:val="24"/>
+          <w:szCs w:val="24"/>
+          <w:lang w:val="ro-RO"/>
+        </w:rPr>
+        <w:t xml:space="preserve">Secțiunea </w:t>
+      </w:r>
+      <w:r>
+        <w:rPr>
+          <w:sz w:val="24"/>
+          <w:szCs w:val="24"/>
+          <w:lang w:val="ro-RO"/>
+        </w:rPr>
+        <w:t xml:space="preserve">de față abordează </w:t>
+      </w:r>
+      <w:r>
+        <w:rPr>
+          <w:sz w:val="24"/>
+          <w:szCs w:val="24"/>
+          <w:lang w:val="ro-RO"/>
+        </w:rPr>
+        <w:t xml:space="preserve">lucrările anterioare </w:t>
+      </w:r>
+      <w:r>
+        <w:rPr>
+          <w:sz w:val="24"/>
+          <w:szCs w:val="24"/>
+          <w:lang w:val="ro-RO"/>
+        </w:rPr>
+        <w:t>în domeniul realității augmentate, mediate și mixte pentru concretizate prin aplicații pentru dispozitivele-ochelari inteligente</w:t>
+      </w:r>
+      <w:r>
+        <w:rPr>
+          <w:sz w:val="24"/>
+          <w:szCs w:val="24"/>
+          <w:lang w:val="ro-RO"/>
+        </w:rPr>
+        <w:t>, punând accentul pe prototipurile proiectate pentru utilizatori cu deficiențe de vedere</w:t>
+      </w:r>
+      <w:r>
+        <w:rPr>
+          <w:sz w:val="24"/>
+          <w:szCs w:val="24"/>
+          <w:lang w:val="ro-RO"/>
+        </w:rPr>
+        <w:t xml:space="preserve">. </w:t>
+      </w:r>
+      <w:r>
+        <w:rPr>
+          <w:sz w:val="24"/>
+          <w:szCs w:val="24"/>
+          <w:lang w:val="ro-RO"/>
+        </w:rPr>
+        <w:t xml:space="preserve">Vom începe discuția prin a evidenția </w:t>
+      </w:r>
+      <w:r>
+        <w:rPr>
+          <w:sz w:val="24"/>
+          <w:szCs w:val="24"/>
+          <w:lang w:val="ro-RO"/>
+        </w:rPr>
+        <w:t xml:space="preserve">distincția între </w:t>
+      </w:r>
+      <w:r>
+        <w:rPr>
+          <w:sz w:val="24"/>
+          <w:szCs w:val="24"/>
+          <w:lang w:val="ro-RO"/>
+        </w:rPr>
+        <w:t>vedere mediată și augmentată</w:t>
+      </w:r>
+      <w:r>
+        <w:rPr>
+          <w:sz w:val="24"/>
+          <w:szCs w:val="24"/>
+          <w:lang w:val="ro-RO"/>
+        </w:rPr>
+        <w:t xml:space="preserve">, concepte ce au fost implementate în cadrul aplicației suport. În cadrul lucrării vom folosi termenul de „ochelari inteligenți” </w:t>
+      </w:r>
+      <w:r>
+        <w:rPr>
+          <w:sz w:val="24"/>
+          <w:szCs w:val="24"/>
+          <w:lang w:val="ro-RO"/>
+        </w:rPr>
+        <w:t xml:space="preserve">făcând referire </w:t>
+      </w:r>
+      <w:r>
+        <w:rPr>
+          <w:sz w:val="24"/>
+          <w:szCs w:val="24"/>
+          <w:lang w:val="ro-RO"/>
+        </w:rPr>
+        <w:t xml:space="preserve">la ochelarii care incorporează o cameră video, caracteristicile unei lentile și o conexiune WiFi(Kress et al - 28). Kress et al </w:t>
+      </w:r>
+      <w:r>
+        <w:rPr>
+          <w:sz w:val="24"/>
+          <w:szCs w:val="24"/>
+          <w:lang w:val="ro-RO"/>
+        </w:rPr>
+        <w:t xml:space="preserve">a făcut o clasificare a dispozitivelor cu display purtate pe cap (din engleză Head Mounted Display, sau HMDs). </w:t>
+      </w:r>
+      <w:r>
+        <w:rPr>
+          <w:sz w:val="24"/>
+          <w:szCs w:val="24"/>
+          <w:lang w:val="ro-RO"/>
+        </w:rPr>
+        <w:t xml:space="preserve"> În felul acesta, el evidenția</w:t>
+      </w:r>
+    </w:p>
+    <w:p>
+      <w:pPr>
+        <w:pStyle w:val="ListParagraph"/>
+        <w:numPr>
+          <w:ilvl w:val="0"/>
+          <w:numId w:val="6"/>
+        </w:numPr>
+        <w:jc w:val="both"/>
+        <w:rPr>
+          <w:sz w:val="24"/>
+          <w:szCs w:val="24"/>
+          <w:lang w:val="ro-RO"/>
+        </w:rPr>
+      </w:pPr>
+      <w:r>
+        <w:rPr>
+          <w:sz w:val="24"/>
+          <w:szCs w:val="24"/>
+          <w:lang w:val="ro-RO"/>
+        </w:rPr>
+        <w:t>dispozitivele care suportă conectare Bluetooth sau WiFi cu imagistică digitală și opțional, display</w:t>
+      </w:r>
+      <w:r>
+        <w:rPr>
+          <w:sz w:val="24"/>
+          <w:szCs w:val="24"/>
+          <w:lang w:val="ro-RO"/>
+        </w:rPr>
+        <w:t>;</w:t>
+      </w:r>
+    </w:p>
+    <w:p>
+      <w:pPr>
+        <w:pStyle w:val="ListParagraph"/>
+        <w:numPr>
+          <w:ilvl w:val="0"/>
+          <w:numId w:val="6"/>
+        </w:numPr>
+        <w:jc w:val="both"/>
+        <w:rPr>
+          <w:sz w:val="24"/>
+          <w:szCs w:val="24"/>
+          <w:lang w:val="ro-RO"/>
+        </w:rPr>
+      </w:pPr>
+      <w:r>
+        <w:rPr>
+          <w:sz w:val="24"/>
+          <w:szCs w:val="24"/>
+          <w:lang w:val="ro-RO"/>
+        </w:rPr>
+        <w:t>ochelari inteligenți</w:t>
+      </w:r>
+      <w:r>
+        <w:rPr>
+          <w:sz w:val="24"/>
+          <w:szCs w:val="24"/>
+          <w:lang w:val="ro-RO"/>
+        </w:rPr>
+        <w:t>(smartglasses)</w:t>
+      </w:r>
+      <w:r>
+        <w:rPr>
+          <w:sz w:val="24"/>
+          <w:szCs w:val="24"/>
+          <w:lang w:val="ro-RO"/>
+        </w:rPr>
+        <w:t>, cu display integrat</w:t>
+      </w:r>
+      <w:r>
+        <w:rPr>
+          <w:sz w:val="24"/>
+          <w:szCs w:val="24"/>
+          <w:lang w:val="ro-RO"/>
+        </w:rPr>
+        <w:t xml:space="preserve"> și care pot include prescripție medicală;</w:t>
+      </w:r>
+    </w:p>
+    <w:p>
+      <w:pPr>
+        <w:pStyle w:val="ListParagraph"/>
+        <w:numPr>
+          <w:ilvl w:val="0"/>
+          <w:numId w:val="6"/>
+        </w:numPr>
+        <w:jc w:val="both"/>
+        <w:rPr>
+          <w:sz w:val="24"/>
+          <w:szCs w:val="24"/>
+          <w:lang w:val="ro-RO"/>
+        </w:rPr>
+      </w:pPr>
+      <w:r>
+        <w:rPr>
+          <w:sz w:val="24"/>
+          <w:szCs w:val="24"/>
+          <w:lang w:val="ro-RO"/>
+        </w:rPr>
+        <w:t>ochelari inteligenți(smart eyewear) care extind categoria anterioară</w:t>
+      </w:r>
+      <w:r>
+        <w:rPr>
+          <w:sz w:val="24"/>
+          <w:szCs w:val="24"/>
+          <w:lang w:val="ro-RO"/>
+        </w:rPr>
+        <w:t xml:space="preserve"> prin integrarea combinatorului optic </w:t>
+      </w:r>
+      <w:r>
+        <w:rPr>
+          <w:sz w:val="24"/>
+          <w:szCs w:val="24"/>
+          <w:lang w:val="ro-RO"/>
+        </w:rPr>
+        <w:t>în lentilele cu prescripție medicală</w:t>
+      </w:r>
+      <w:r>
+        <w:rPr>
+          <w:sz w:val="24"/>
+          <w:szCs w:val="24"/>
+          <w:lang w:val="ro-RO"/>
+        </w:rPr>
+        <w:t xml:space="preserve"> și arată și se simt ca și ochelarii obișnuiți. </w:t>
+      </w:r>
+    </w:p>
+    <w:p>
+      <w:pPr>
+        <w:pStyle w:val="ListParagraph"/>
+        <w:numPr>
+          <w:ilvl w:val="0"/>
+          <w:numId w:val="6"/>
+        </w:numPr>
+        <w:jc w:val="both"/>
+        <w:rPr>
+          <w:sz w:val="24"/>
+          <w:szCs w:val="24"/>
+          <w:lang w:val="ro-RO"/>
+        </w:rPr>
+      </w:pPr>
+      <w:r>
+        <w:rPr>
+          <w:sz w:val="24"/>
+          <w:szCs w:val="24"/>
+          <w:lang w:val="ro-RO"/>
+        </w:rPr>
+        <w:t>Dispozitive HMD de realitate virtuală</w:t>
+      </w:r>
+    </w:p>
+    <w:p>
+      <w:pPr>
+        <w:pStyle w:val="ListParagraph"/>
+        <w:numPr>
+          <w:ilvl w:val="0"/>
+          <w:numId w:val="6"/>
+        </w:numPr>
+        <w:jc w:val="both"/>
+        <w:rPr>
+          <w:sz w:val="24"/>
+          <w:szCs w:val="24"/>
+          <w:lang w:val="ro-RO"/>
+        </w:rPr>
+      </w:pPr>
+      <w:r>
+        <w:rPr>
+          <w:sz w:val="24"/>
+          <w:szCs w:val="24"/>
+          <w:lang w:val="ro-RO"/>
+        </w:rPr>
+        <w:t>Dispozitive pentru piețe de nișă, precum dispozitive profesioniste de realitate virtuală sau HMD-uri pentru piața de apărare.</w:t>
+      </w:r>
+    </w:p>
+    <w:p>
+      <w:pPr>
+        <w:spacing w:after="0"/>
+        <w:ind w:left="780"/>
+        <w:jc w:val="both"/>
+        <w:rPr>
+          <w:sz w:val="24"/>
+          <w:szCs w:val="24"/>
+          <w:lang w:val="ro-RO"/>
+        </w:rPr>
+      </w:pPr>
+      <w:r>
+        <w:rPr>
+          <w:sz w:val="24"/>
+          <w:szCs w:val="24"/>
+          <w:lang w:val="ro-RO"/>
+        </w:rPr>
+        <w:t xml:space="preserve">Ținând cont de activitatea de cercetare anterioară în domeniul Realității Augmentate,  </w:t>
+      </w:r>
+    </w:p>
+    <w:p>
+      <w:pPr>
+        <w:spacing w:after="0"/>
+        <w:jc w:val="both"/>
+        <w:rPr>
+          <w:sz w:val="24"/>
+          <w:szCs w:val="24"/>
+          <w:lang w:val="ro-RO"/>
+        </w:rPr>
+      </w:pPr>
+      <w:r>
+        <w:rPr>
+          <w:sz w:val="24"/>
+          <w:szCs w:val="24"/>
+          <w:lang w:val="ro-RO"/>
+        </w:rPr>
+        <w:t>Mixte sau Mediate</w:t>
+      </w:r>
+      <w:r>
+        <w:rPr>
+          <w:sz w:val="24"/>
+          <w:szCs w:val="24"/>
+          <w:lang w:val="ro-RO"/>
+        </w:rPr>
+        <w:t xml:space="preserve"> </w:t>
+      </w:r>
+      <w:r>
+        <w:rPr>
+          <w:sz w:val="24"/>
+          <w:szCs w:val="24"/>
+        </w:rPr>
+        <w:t>[7-9,33,34, 39-41, 56]</w:t>
+      </w:r>
+      <w:r>
+        <w:rPr>
+          <w:sz w:val="24"/>
+          <w:szCs w:val="24"/>
+        </w:rPr>
+        <w:t xml:space="preserve"> </w:t>
+      </w:r>
+      <w:r>
+        <w:rPr>
+          <w:sz w:val="24"/>
+          <w:szCs w:val="24"/>
+          <w:lang w:val="ro-RO"/>
+        </w:rPr>
+        <w:t>distingem între între realitate vizuală augmentată și mediată. Prin realitate augmentată înțelegem utilizarea tehnologiei realității augmentate sau mixte pentru a randa conținut digital deasupra realității vizuale pentru utilizatorii ochelarilor inteligenți.</w:t>
+      </w:r>
+      <w:r>
+        <w:rPr>
+          <w:sz w:val="24"/>
+          <w:szCs w:val="24"/>
+          <w:lang w:val="ro-RO"/>
+        </w:rPr>
+        <w:t xml:space="preserve"> De exemplu, identificarea feței, detecția și recunoașterea persoanei prin încadrarea acesteia într-un dreptunghi deasupra căruia sunt tipărite informați i despre persoana este un caz de vedere augmentată. </w:t>
+      </w:r>
+      <w:bookmarkStart w:id="2" w:name="_GoBack"/>
       <w:bookmarkEnd w:id="2"/>
     </w:p>
     <w:p>
@@ -2720,6 +3207,7 @@
           <w:szCs w:val="24"/>
           <w:lang w:val="ro-RO"/>
         </w:rPr>
+        <w:lastRenderedPageBreak/>
         <w:t>datel</w:t>
       </w:r>
       <w:r>
@@ -3035,7 +3523,7 @@
         </w:rPr>
         <w:t xml:space="preserve"> vă recomand folosirea librăriei ACM Digital Library disponibilă la adresa </w:t>
       </w:r>
-      <w:hyperlink r:id="rId9" w:history="1">
+      <w:hyperlink r:id="rId8" w:history="1">
         <w:r>
           <w:rPr>
             <w:rStyle w:val="Hyperlink"/>
@@ -3332,7 +3820,7 @@
                     <pic:cNvPicPr/>
                   </pic:nvPicPr>
                   <pic:blipFill>
-                    <a:blip r:embed="rId10"/>
+                    <a:blip r:embed="rId9"/>
                     <a:stretch>
                       <a:fillRect/>
                     </a:stretch>
@@ -3405,7 +3893,7 @@
                     </pic:cNvPicPr>
                   </pic:nvPicPr>
                   <pic:blipFill>
-                    <a:blip r:embed="rId11">
+                    <a:blip r:embed="rId10">
                       <a:extLst>
                         <a:ext uri="{28A0092B-C50C-407E-A947-70E740481C1C}">
                           <a14:useLocalDpi xmlns:a14="http://schemas.microsoft.com/office/drawing/2010/main" val="0"/>
@@ -4815,27 +5303,7 @@
           <w:szCs w:val="24"/>
           <w:lang w:val="ro-RO"/>
         </w:rPr>
-        <w:t xml:space="preserve"> </w:t>
-      </w:r>
-      <w:proofErr w:type="gramStart"/>
-      <w:r>
-        <w:rPr>
-          <w:rFonts w:cs="Times New Roman"/>
-          <w:sz w:val="24"/>
-          <w:szCs w:val="24"/>
-          <w:lang w:val="ro-RO"/>
-        </w:rPr>
-        <w:t>au</w:t>
-      </w:r>
-      <w:proofErr w:type="gramEnd"/>
-      <w:r>
-        <w:rPr>
-          <w:rFonts w:cs="Times New Roman"/>
-          <w:sz w:val="24"/>
-          <w:szCs w:val="24"/>
-          <w:lang w:val="ro-RO"/>
-        </w:rPr>
-        <w:t xml:space="preserve"> introdus noțiunea de </w:t>
+        <w:t xml:space="preserve"> au introdus noțiunea de </w:t>
       </w:r>
       <w:r>
         <w:rPr>
@@ -4906,7 +5374,7 @@
                     <pic:cNvPicPr/>
                   </pic:nvPicPr>
                   <pic:blipFill>
-                    <a:blip r:embed="rId12"/>
+                    <a:blip r:embed="rId11"/>
                     <a:stretch>
                       <a:fillRect/>
                     </a:stretch>
@@ -5142,7 +5610,7 @@
                     </pic:cNvPicPr>
                   </pic:nvPicPr>
                   <pic:blipFill>
-                    <a:blip r:embed="rId13">
+                    <a:blip r:embed="rId12">
                       <a:extLst>
                         <a:ext uri="{28A0092B-C50C-407E-A947-70E740481C1C}">
                           <a14:useLocalDpi xmlns:a14="http://schemas.microsoft.com/office/drawing/2010/main" val="0"/>
@@ -5595,7 +6063,7 @@
                     </pic:cNvPicPr>
                   </pic:nvPicPr>
                   <pic:blipFill>
-                    <a:blip r:embed="rId14">
+                    <a:blip r:embed="rId13">
                       <a:extLst>
                         <a:ext uri="{28A0092B-C50C-407E-A947-70E740481C1C}">
                           <a14:useLocalDpi xmlns:a14="http://schemas.microsoft.com/office/drawing/2010/main" val="0"/>
@@ -5703,7 +6171,7 @@
         </w:rPr>
         <w:t xml:space="preserve">Sursa: </w:t>
       </w:r>
-      <w:hyperlink r:id="rId15" w:history="1">
+      <w:hyperlink r:id="rId14" w:history="1">
         <w:r>
           <w:rPr>
             <w:rStyle w:val="Hyperlink"/>
@@ -6681,7 +7149,7 @@
         </w:rPr>
         <w:t xml:space="preserve"> (CHI '17). ACM, New York, NY, USA, 4667-4679. DOI: </w:t>
       </w:r>
-      <w:hyperlink r:id="rId16" w:history="1">
+      <w:hyperlink r:id="rId15" w:history="1">
         <w:r>
           <w:rPr>
             <w:rStyle w:val="Hyperlink"/>
@@ -6715,7 +7183,7 @@
         </w:rPr>
         <w:t xml:space="preserve">Shiri Azenkot, Kyle Rector, Richard Ladner, and Jacob Wobbrock. 2012. PassChords: secure multi-touch authentication for blind people. In Proceedings of the 14th international ACM SIGACCESS conference on Computers and accessibility (ASSETS '12). ACM, New York, NY, USA, 159-166. DOI: </w:t>
       </w:r>
-      <w:hyperlink r:id="rId17" w:history="1">
+      <w:hyperlink r:id="rId16" w:history="1">
         <w:r>
           <w:rPr>
             <w:rStyle w:val="Hyperlink"/>
@@ -6771,7 +7239,7 @@
         </w:rPr>
         <w:t xml:space="preserve"> (MobileHCI '16). ACM, New York, NY, USA, 217-226. DOI: </w:t>
       </w:r>
-      <w:hyperlink r:id="rId18" w:history="1">
+      <w:hyperlink r:id="rId17" w:history="1">
         <w:r>
           <w:rPr>
             <w:rStyle w:val="Hyperlink"/>
@@ -8038,7 +8506,6 @@
           <w:rFonts w:cs="Times New Roman"/>
           <w:sz w:val="24"/>
           <w:szCs w:val="24"/>
-          <w:lang w:val="ro-RO"/>
         </w:rPr>
       </w:pPr>
     </w:p>
@@ -8275,7 +8742,7 @@
       </w:r>
     </w:p>
     <w:sectPr>
-      <w:footerReference w:type="default" r:id="rId19"/>
+      <w:footerReference w:type="default" r:id="rId18"/>
       <w:pgSz w:w="12240" w:h="15840" w:code="1"/>
       <w:pgMar w:top="1440" w:right="1440" w:bottom="1440" w:left="1440" w:header="720" w:footer="720" w:gutter="0"/>
       <w:cols w:space="720"/>
@@ -8287,7 +8754,7 @@
 </file>
 
 <file path=word/endnotes.xml><?xml version="1.0" encoding="utf-8"?>
-<w:endnotes xmlns:wpc="http://schemas.microsoft.com/office/word/2010/wordprocessingCanvas" xmlns:mc="http://schemas.openxmlformats.org/markup-compatibility/2006" xmlns:o="urn:schemas-microsoft-com:office:office" xmlns:r="http://schemas.openxmlformats.org/officeDocument/2006/relationships" xmlns:m="http://schemas.openxmlformats.org/officeDocument/2006/math" xmlns:v="urn:schemas-microsoft-com:vml" xmlns:wp14="http://schemas.microsoft.com/office/word/2010/wordprocessingDrawing" xmlns:wp="http://schemas.openxmlformats.org/drawingml/2006/wordprocessingDrawing" xmlns:w10="urn:schemas-microsoft-com:office:word" xmlns:w="http://schemas.openxmlformats.org/wordprocessingml/2006/main" xmlns:w14="http://schemas.microsoft.com/office/word/2010/wordml" xmlns:wpg="http://schemas.microsoft.com/office/word/2010/wordprocessingGroup" xmlns:wpi="http://schemas.microsoft.com/office/word/2010/wordprocessingInk" xmlns:wne="http://schemas.microsoft.com/office/word/2006/wordml" xmlns:wps="http://schemas.microsoft.com/office/word/2010/wordprocessingShape" mc:Ignorable="w14 wp14">
+<w:endnotes xmlns:wpc="http://schemas.microsoft.com/office/word/2010/wordprocessingCanvas" xmlns:cx="http://schemas.microsoft.com/office/drawing/2014/chartex" xmlns:cx1="http://schemas.microsoft.com/office/drawing/2015/9/8/chartex" xmlns:cx2="http://schemas.microsoft.com/office/drawing/2015/10/21/chartex" xmlns:cx3="http://schemas.microsoft.com/office/drawing/2016/5/9/chartex" xmlns:cx4="http://schemas.microsoft.com/office/drawing/2016/5/10/chartex" xmlns:cx5="http://schemas.microsoft.com/office/drawing/2016/5/11/chartex" xmlns:cx6="http://schemas.microsoft.com/office/drawing/2016/5/12/chartex" xmlns:cx7="http://schemas.microsoft.com/office/drawing/2016/5/13/chartex" xmlns:cx8="http://schemas.microsoft.com/office/drawing/2016/5/14/chartex" xmlns:mc="http://schemas.openxmlformats.org/markup-compatibility/2006" xmlns:aink="http://schemas.microsoft.com/office/drawing/2016/ink" xmlns:am3d="http://schemas.microsoft.com/office/drawing/2017/model3d" xmlns:o="urn:schemas-microsoft-com:office:office" xmlns:r="http://schemas.openxmlformats.org/officeDocument/2006/relationships" xmlns:m="http://schemas.openxmlformats.org/officeDocument/2006/math" xmlns:v="urn:schemas-microsoft-com:vml" xmlns:wp14="http://schemas.microsoft.com/office/word/2010/wordprocessingDrawing" xmlns:wp="http://schemas.openxmlformats.org/drawingml/2006/wordprocessingDrawing" xmlns:w10="urn:schemas-microsoft-com:office:word" xmlns:w="http://schemas.openxmlformats.org/wordprocessingml/2006/main" xmlns:w14="http://schemas.microsoft.com/office/word/2010/wordml" xmlns:w15="http://schemas.microsoft.com/office/word/2012/wordml" xmlns:w16cid="http://schemas.microsoft.com/office/word/2016/wordml/cid" xmlns:w16se="http://schemas.microsoft.com/office/word/2015/wordml/symex" xmlns:wpg="http://schemas.microsoft.com/office/word/2010/wordprocessingGroup" xmlns:wpi="http://schemas.microsoft.com/office/word/2010/wordprocessingInk" xmlns:wne="http://schemas.microsoft.com/office/word/2006/wordml" xmlns:wps="http://schemas.microsoft.com/office/word/2010/wordprocessingShape" mc:Ignorable="w14 w15 w16se w16cid wp14">
   <w:endnote w:type="separator" w:id="-1">
     <w:p>
       <w:pPr>
@@ -8312,7 +8779,7 @@
 </file>
 
 <file path=word/footer1.xml><?xml version="1.0" encoding="utf-8"?>
-<w:ftr xmlns:wpc="http://schemas.microsoft.com/office/word/2010/wordprocessingCanvas" xmlns:mc="http://schemas.openxmlformats.org/markup-compatibility/2006" xmlns:o="urn:schemas-microsoft-com:office:office" xmlns:r="http://schemas.openxmlformats.org/officeDocument/2006/relationships" xmlns:m="http://schemas.openxmlformats.org/officeDocument/2006/math" xmlns:v="urn:schemas-microsoft-com:vml" xmlns:wp14="http://schemas.microsoft.com/office/word/2010/wordprocessingDrawing" xmlns:wp="http://schemas.openxmlformats.org/drawingml/2006/wordprocessingDrawing" xmlns:w10="urn:schemas-microsoft-com:office:word" xmlns:w="http://schemas.openxmlformats.org/wordprocessingml/2006/main" xmlns:w14="http://schemas.microsoft.com/office/word/2010/wordml" xmlns:wpg="http://schemas.microsoft.com/office/word/2010/wordprocessingGroup" xmlns:wpi="http://schemas.microsoft.com/office/word/2010/wordprocessingInk" xmlns:wne="http://schemas.microsoft.com/office/word/2006/wordml" xmlns:wps="http://schemas.microsoft.com/office/word/2010/wordprocessingShape" mc:Ignorable="w14 wp14">
+<w:ftr xmlns:wpc="http://schemas.microsoft.com/office/word/2010/wordprocessingCanvas" xmlns:cx="http://schemas.microsoft.com/office/drawing/2014/chartex" xmlns:cx1="http://schemas.microsoft.com/office/drawing/2015/9/8/chartex" xmlns:cx2="http://schemas.microsoft.com/office/drawing/2015/10/21/chartex" xmlns:cx3="http://schemas.microsoft.com/office/drawing/2016/5/9/chartex" xmlns:cx4="http://schemas.microsoft.com/office/drawing/2016/5/10/chartex" xmlns:cx5="http://schemas.microsoft.com/office/drawing/2016/5/11/chartex" xmlns:cx6="http://schemas.microsoft.com/office/drawing/2016/5/12/chartex" xmlns:cx7="http://schemas.microsoft.com/office/drawing/2016/5/13/chartex" xmlns:cx8="http://schemas.microsoft.com/office/drawing/2016/5/14/chartex" xmlns:mc="http://schemas.openxmlformats.org/markup-compatibility/2006" xmlns:aink="http://schemas.microsoft.com/office/drawing/2016/ink" xmlns:am3d="http://schemas.microsoft.com/office/drawing/2017/model3d" xmlns:o="urn:schemas-microsoft-com:office:office" xmlns:r="http://schemas.openxmlformats.org/officeDocument/2006/relationships" xmlns:m="http://schemas.openxmlformats.org/officeDocument/2006/math" xmlns:v="urn:schemas-microsoft-com:vml" xmlns:wp14="http://schemas.microsoft.com/office/word/2010/wordprocessingDrawing" xmlns:wp="http://schemas.openxmlformats.org/drawingml/2006/wordprocessingDrawing" xmlns:w10="urn:schemas-microsoft-com:office:word" xmlns:w="http://schemas.openxmlformats.org/wordprocessingml/2006/main" xmlns:w14="http://schemas.microsoft.com/office/word/2010/wordml" xmlns:w15="http://schemas.microsoft.com/office/word/2012/wordml" xmlns:w16cid="http://schemas.microsoft.com/office/word/2016/wordml/cid" xmlns:w16se="http://schemas.microsoft.com/office/word/2015/wordml/symex" xmlns:wpg="http://schemas.microsoft.com/office/word/2010/wordprocessingGroup" xmlns:wpi="http://schemas.microsoft.com/office/word/2010/wordprocessingInk" xmlns:wne="http://schemas.microsoft.com/office/word/2006/wordml" xmlns:wps="http://schemas.microsoft.com/office/word/2010/wordprocessingShape" mc:Ignorable="w14 w15 w16se w16cid wp14">
   <w:sdt>
     <w:sdtPr>
       <w:id w:val="517362603"/>
@@ -8408,7 +8875,7 @@
 </file>
 
 <file path=word/footnotes.xml><?xml version="1.0" encoding="utf-8"?>
-<w:footnotes xmlns:wpc="http://schemas.microsoft.com/office/word/2010/wordprocessingCanvas" xmlns:mc="http://schemas.openxmlformats.org/markup-compatibility/2006" xmlns:o="urn:schemas-microsoft-com:office:office" xmlns:r="http://schemas.openxmlformats.org/officeDocument/2006/relationships" xmlns:m="http://schemas.openxmlformats.org/officeDocument/2006/math" xmlns:v="urn:schemas-microsoft-com:vml" xmlns:wp14="http://schemas.microsoft.com/office/word/2010/wordprocessingDrawing" xmlns:wp="http://schemas.openxmlformats.org/drawingml/2006/wordprocessingDrawing" xmlns:w10="urn:schemas-microsoft-com:office:word" xmlns:w="http://schemas.openxmlformats.org/wordprocessingml/2006/main" xmlns:w14="http://schemas.microsoft.com/office/word/2010/wordml" xmlns:wpg="http://schemas.microsoft.com/office/word/2010/wordprocessingGroup" xmlns:wpi="http://schemas.microsoft.com/office/word/2010/wordprocessingInk" xmlns:wne="http://schemas.microsoft.com/office/word/2006/wordml" xmlns:wps="http://schemas.microsoft.com/office/word/2010/wordprocessingShape" mc:Ignorable="w14 wp14">
+<w:footnotes xmlns:wpc="http://schemas.microsoft.com/office/word/2010/wordprocessingCanvas" xmlns:cx="http://schemas.microsoft.com/office/drawing/2014/chartex" xmlns:cx1="http://schemas.microsoft.com/office/drawing/2015/9/8/chartex" xmlns:cx2="http://schemas.microsoft.com/office/drawing/2015/10/21/chartex" xmlns:cx3="http://schemas.microsoft.com/office/drawing/2016/5/9/chartex" xmlns:cx4="http://schemas.microsoft.com/office/drawing/2016/5/10/chartex" xmlns:cx5="http://schemas.microsoft.com/office/drawing/2016/5/11/chartex" xmlns:cx6="http://schemas.microsoft.com/office/drawing/2016/5/12/chartex" xmlns:cx7="http://schemas.microsoft.com/office/drawing/2016/5/13/chartex" xmlns:cx8="http://schemas.microsoft.com/office/drawing/2016/5/14/chartex" xmlns:mc="http://schemas.openxmlformats.org/markup-compatibility/2006" xmlns:aink="http://schemas.microsoft.com/office/drawing/2016/ink" xmlns:am3d="http://schemas.microsoft.com/office/drawing/2017/model3d" xmlns:o="urn:schemas-microsoft-com:office:office" xmlns:r="http://schemas.openxmlformats.org/officeDocument/2006/relationships" xmlns:m="http://schemas.openxmlformats.org/officeDocument/2006/math" xmlns:v="urn:schemas-microsoft-com:vml" xmlns:wp14="http://schemas.microsoft.com/office/word/2010/wordprocessingDrawing" xmlns:wp="http://schemas.openxmlformats.org/drawingml/2006/wordprocessingDrawing" xmlns:w10="urn:schemas-microsoft-com:office:word" xmlns:w="http://schemas.openxmlformats.org/wordprocessingml/2006/main" xmlns:w14="http://schemas.microsoft.com/office/word/2010/wordml" xmlns:w15="http://schemas.microsoft.com/office/word/2012/wordml" xmlns:w16cid="http://schemas.microsoft.com/office/word/2016/wordml/cid" xmlns:w16se="http://schemas.microsoft.com/office/word/2015/wordml/symex" xmlns:wpg="http://schemas.microsoft.com/office/word/2010/wordprocessingGroup" xmlns:wpi="http://schemas.microsoft.com/office/word/2010/wordprocessingInk" xmlns:wne="http://schemas.microsoft.com/office/word/2006/wordml" xmlns:wps="http://schemas.microsoft.com/office/word/2010/wordprocessingShape" mc:Ignorable="w14 w15 w16se w16cid wp14">
   <w:footnote w:type="separator" w:id="-1">
     <w:p>
       <w:pPr>
@@ -8433,8 +8900,8 @@
 </file>
 
 <file path=word/numbering.xml><?xml version="1.0" encoding="utf-8"?>
-<w:numbering xmlns:wpc="http://schemas.microsoft.com/office/word/2010/wordprocessingCanvas" xmlns:mc="http://schemas.openxmlformats.org/markup-compatibility/2006" xmlns:o="urn:schemas-microsoft-com:office:office" xmlns:r="http://schemas.openxmlformats.org/officeDocument/2006/relationships" xmlns:m="http://schemas.openxmlformats.org/officeDocument/2006/math" xmlns:v="urn:schemas-microsoft-com:vml" xmlns:wp14="http://schemas.microsoft.com/office/word/2010/wordprocessingDrawing" xmlns:wp="http://schemas.openxmlformats.org/drawingml/2006/wordprocessingDrawing" xmlns:w10="urn:schemas-microsoft-com:office:word" xmlns:w="http://schemas.openxmlformats.org/wordprocessingml/2006/main" xmlns:w14="http://schemas.microsoft.com/office/word/2010/wordml" xmlns:wpg="http://schemas.microsoft.com/office/word/2010/wordprocessingGroup" xmlns:wpi="http://schemas.microsoft.com/office/word/2010/wordprocessingInk" xmlns:wne="http://schemas.microsoft.com/office/word/2006/wordml" xmlns:wps="http://schemas.microsoft.com/office/word/2010/wordprocessingShape" mc:Ignorable="w14 wp14">
-  <w:abstractNum w:abstractNumId="0">
+<w:numbering xmlns:wpc="http://schemas.microsoft.com/office/word/2010/wordprocessingCanvas" xmlns:cx="http://schemas.microsoft.com/office/drawing/2014/chartex" xmlns:cx1="http://schemas.microsoft.com/office/drawing/2015/9/8/chartex" xmlns:cx2="http://schemas.microsoft.com/office/drawing/2015/10/21/chartex" xmlns:cx3="http://schemas.microsoft.com/office/drawing/2016/5/9/chartex" xmlns:cx4="http://schemas.microsoft.com/office/drawing/2016/5/10/chartex" xmlns:cx5="http://schemas.microsoft.com/office/drawing/2016/5/11/chartex" xmlns:cx6="http://schemas.microsoft.com/office/drawing/2016/5/12/chartex" xmlns:cx7="http://schemas.microsoft.com/office/drawing/2016/5/13/chartex" xmlns:cx8="http://schemas.microsoft.com/office/drawing/2016/5/14/chartex" xmlns:mc="http://schemas.openxmlformats.org/markup-compatibility/2006" xmlns:aink="http://schemas.microsoft.com/office/drawing/2016/ink" xmlns:am3d="http://schemas.microsoft.com/office/drawing/2017/model3d" xmlns:o="urn:schemas-microsoft-com:office:office" xmlns:r="http://schemas.openxmlformats.org/officeDocument/2006/relationships" xmlns:m="http://schemas.openxmlformats.org/officeDocument/2006/math" xmlns:v="urn:schemas-microsoft-com:vml" xmlns:wp14="http://schemas.microsoft.com/office/word/2010/wordprocessingDrawing" xmlns:wp="http://schemas.openxmlformats.org/drawingml/2006/wordprocessingDrawing" xmlns:w10="urn:schemas-microsoft-com:office:word" xmlns:w="http://schemas.openxmlformats.org/wordprocessingml/2006/main" xmlns:w14="http://schemas.microsoft.com/office/word/2010/wordml" xmlns:w15="http://schemas.microsoft.com/office/word/2012/wordml" xmlns:w16cid="http://schemas.microsoft.com/office/word/2016/wordml/cid" xmlns:w16se="http://schemas.microsoft.com/office/word/2015/wordml/symex" xmlns:wpg="http://schemas.microsoft.com/office/word/2010/wordprocessingGroup" xmlns:wpi="http://schemas.microsoft.com/office/word/2010/wordprocessingInk" xmlns:wne="http://schemas.microsoft.com/office/word/2006/wordml" xmlns:wps="http://schemas.microsoft.com/office/word/2010/wordprocessingShape" mc:Ignorable="w14 w15 w16se w16cid wp14">
+  <w:abstractNum w:abstractNumId="0" w15:restartNumberingAfterBreak="0">
     <w:nsid w:val="1C5D45F7"/>
     <w:multiLevelType w:val="hybridMultilevel"/>
     <w:tmpl w:val="3F96E85A"/>
@@ -8523,7 +8990,7 @@
       </w:pPr>
     </w:lvl>
   </w:abstractNum>
-  <w:abstractNum w:abstractNumId="1">
+  <w:abstractNum w:abstractNumId="1" w15:restartNumberingAfterBreak="0">
     <w:nsid w:val="414D730D"/>
     <w:multiLevelType w:val="hybridMultilevel"/>
     <w:tmpl w:val="EF926C32"/>
@@ -8612,7 +9079,271 @@
       </w:pPr>
     </w:lvl>
   </w:abstractNum>
-  <w:abstractNum w:abstractNumId="2">
+  <w:abstractNum w:abstractNumId="2" w15:restartNumberingAfterBreak="0">
+    <w:nsid w:val="47D612E3"/>
+    <w:multiLevelType w:val="hybridMultilevel"/>
+    <w:tmpl w:val="823251DE"/>
+    <w:lvl w:ilvl="0" w:tplc="7A64ED3C">
+      <w:start w:val="1"/>
+      <w:numFmt w:val="decimal"/>
+      <w:lvlText w:val="%1)"/>
+      <w:lvlJc w:val="left"/>
+      <w:pPr>
+        <w:ind w:left="1140" w:hanging="360"/>
+      </w:pPr>
+      <w:rPr>
+        <w:rFonts w:hint="default"/>
+      </w:rPr>
+    </w:lvl>
+    <w:lvl w:ilvl="1" w:tplc="04090019" w:tentative="1">
+      <w:start w:val="1"/>
+      <w:numFmt w:val="lowerLetter"/>
+      <w:lvlText w:val="%2."/>
+      <w:lvlJc w:val="left"/>
+      <w:pPr>
+        <w:ind w:left="1440" w:hanging="360"/>
+      </w:pPr>
+    </w:lvl>
+    <w:lvl w:ilvl="2" w:tplc="0409001B" w:tentative="1">
+      <w:start w:val="1"/>
+      <w:numFmt w:val="lowerRoman"/>
+      <w:lvlText w:val="%3."/>
+      <w:lvlJc w:val="right"/>
+      <w:pPr>
+        <w:ind w:left="2160" w:hanging="180"/>
+      </w:pPr>
+    </w:lvl>
+    <w:lvl w:ilvl="3" w:tplc="0409000F" w:tentative="1">
+      <w:start w:val="1"/>
+      <w:numFmt w:val="decimal"/>
+      <w:lvlText w:val="%4."/>
+      <w:lvlJc w:val="left"/>
+      <w:pPr>
+        <w:ind w:left="2880" w:hanging="360"/>
+      </w:pPr>
+    </w:lvl>
+    <w:lvl w:ilvl="4" w:tplc="04090019" w:tentative="1">
+      <w:start w:val="1"/>
+      <w:numFmt w:val="lowerLetter"/>
+      <w:lvlText w:val="%5."/>
+      <w:lvlJc w:val="left"/>
+      <w:pPr>
+        <w:ind w:left="3600" w:hanging="360"/>
+      </w:pPr>
+    </w:lvl>
+    <w:lvl w:ilvl="5" w:tplc="0409001B" w:tentative="1">
+      <w:start w:val="1"/>
+      <w:numFmt w:val="lowerRoman"/>
+      <w:lvlText w:val="%6."/>
+      <w:lvlJc w:val="right"/>
+      <w:pPr>
+        <w:ind w:left="4320" w:hanging="180"/>
+      </w:pPr>
+    </w:lvl>
+    <w:lvl w:ilvl="6" w:tplc="0409000F" w:tentative="1">
+      <w:start w:val="1"/>
+      <w:numFmt w:val="decimal"/>
+      <w:lvlText w:val="%7."/>
+      <w:lvlJc w:val="left"/>
+      <w:pPr>
+        <w:ind w:left="5040" w:hanging="360"/>
+      </w:pPr>
+    </w:lvl>
+    <w:lvl w:ilvl="7" w:tplc="04090019" w:tentative="1">
+      <w:start w:val="1"/>
+      <w:numFmt w:val="lowerLetter"/>
+      <w:lvlText w:val="%8."/>
+      <w:lvlJc w:val="left"/>
+      <w:pPr>
+        <w:ind w:left="5760" w:hanging="360"/>
+      </w:pPr>
+    </w:lvl>
+    <w:lvl w:ilvl="8" w:tplc="0409001B" w:tentative="1">
+      <w:start w:val="1"/>
+      <w:numFmt w:val="lowerRoman"/>
+      <w:lvlText w:val="%9."/>
+      <w:lvlJc w:val="right"/>
+      <w:pPr>
+        <w:ind w:left="6480" w:hanging="180"/>
+      </w:pPr>
+    </w:lvl>
+  </w:abstractNum>
+  <w:abstractNum w:abstractNumId="3" w15:restartNumberingAfterBreak="0">
+    <w:nsid w:val="56280835"/>
+    <w:multiLevelType w:val="hybridMultilevel"/>
+    <w:tmpl w:val="1C00802E"/>
+    <w:lvl w:ilvl="0" w:tplc="0409000F">
+      <w:start w:val="1"/>
+      <w:numFmt w:val="decimal"/>
+      <w:lvlText w:val="%1."/>
+      <w:lvlJc w:val="left"/>
+      <w:pPr>
+        <w:ind w:left="1500" w:hanging="360"/>
+      </w:pPr>
+    </w:lvl>
+    <w:lvl w:ilvl="1" w:tplc="04090019" w:tentative="1">
+      <w:start w:val="1"/>
+      <w:numFmt w:val="lowerLetter"/>
+      <w:lvlText w:val="%2."/>
+      <w:lvlJc w:val="left"/>
+      <w:pPr>
+        <w:ind w:left="2220" w:hanging="360"/>
+      </w:pPr>
+    </w:lvl>
+    <w:lvl w:ilvl="2" w:tplc="0409001B" w:tentative="1">
+      <w:start w:val="1"/>
+      <w:numFmt w:val="lowerRoman"/>
+      <w:lvlText w:val="%3."/>
+      <w:lvlJc w:val="right"/>
+      <w:pPr>
+        <w:ind w:left="2940" w:hanging="180"/>
+      </w:pPr>
+    </w:lvl>
+    <w:lvl w:ilvl="3" w:tplc="0409000F" w:tentative="1">
+      <w:start w:val="1"/>
+      <w:numFmt w:val="decimal"/>
+      <w:lvlText w:val="%4."/>
+      <w:lvlJc w:val="left"/>
+      <w:pPr>
+        <w:ind w:left="3660" w:hanging="360"/>
+      </w:pPr>
+    </w:lvl>
+    <w:lvl w:ilvl="4" w:tplc="04090019" w:tentative="1">
+      <w:start w:val="1"/>
+      <w:numFmt w:val="lowerLetter"/>
+      <w:lvlText w:val="%5."/>
+      <w:lvlJc w:val="left"/>
+      <w:pPr>
+        <w:ind w:left="4380" w:hanging="360"/>
+      </w:pPr>
+    </w:lvl>
+    <w:lvl w:ilvl="5" w:tplc="0409001B" w:tentative="1">
+      <w:start w:val="1"/>
+      <w:numFmt w:val="lowerRoman"/>
+      <w:lvlText w:val="%6."/>
+      <w:lvlJc w:val="right"/>
+      <w:pPr>
+        <w:ind w:left="5100" w:hanging="180"/>
+      </w:pPr>
+    </w:lvl>
+    <w:lvl w:ilvl="6" w:tplc="0409000F" w:tentative="1">
+      <w:start w:val="1"/>
+      <w:numFmt w:val="decimal"/>
+      <w:lvlText w:val="%7."/>
+      <w:lvlJc w:val="left"/>
+      <w:pPr>
+        <w:ind w:left="5820" w:hanging="360"/>
+      </w:pPr>
+    </w:lvl>
+    <w:lvl w:ilvl="7" w:tplc="04090019" w:tentative="1">
+      <w:start w:val="1"/>
+      <w:numFmt w:val="lowerLetter"/>
+      <w:lvlText w:val="%8."/>
+      <w:lvlJc w:val="left"/>
+      <w:pPr>
+        <w:ind w:left="6540" w:hanging="360"/>
+      </w:pPr>
+    </w:lvl>
+    <w:lvl w:ilvl="8" w:tplc="0409001B" w:tentative="1">
+      <w:start w:val="1"/>
+      <w:numFmt w:val="lowerRoman"/>
+      <w:lvlText w:val="%9."/>
+      <w:lvlJc w:val="right"/>
+      <w:pPr>
+        <w:ind w:left="7260" w:hanging="180"/>
+      </w:pPr>
+    </w:lvl>
+  </w:abstractNum>
+  <w:abstractNum w:abstractNumId="4" w15:restartNumberingAfterBreak="0">
+    <w:nsid w:val="63FF7DFB"/>
+    <w:multiLevelType w:val="hybridMultilevel"/>
+    <w:tmpl w:val="9E90A736"/>
+    <w:lvl w:ilvl="0" w:tplc="7A64ED3C">
+      <w:start w:val="1"/>
+      <w:numFmt w:val="decimal"/>
+      <w:lvlText w:val="%1)"/>
+      <w:lvlJc w:val="left"/>
+      <w:pPr>
+        <w:ind w:left="1140" w:hanging="360"/>
+      </w:pPr>
+      <w:rPr>
+        <w:rFonts w:hint="default"/>
+      </w:rPr>
+    </w:lvl>
+    <w:lvl w:ilvl="1" w:tplc="04090019" w:tentative="1">
+      <w:start w:val="1"/>
+      <w:numFmt w:val="lowerLetter"/>
+      <w:lvlText w:val="%2."/>
+      <w:lvlJc w:val="left"/>
+      <w:pPr>
+        <w:ind w:left="1860" w:hanging="360"/>
+      </w:pPr>
+    </w:lvl>
+    <w:lvl w:ilvl="2" w:tplc="0409001B" w:tentative="1">
+      <w:start w:val="1"/>
+      <w:numFmt w:val="lowerRoman"/>
+      <w:lvlText w:val="%3."/>
+      <w:lvlJc w:val="right"/>
+      <w:pPr>
+        <w:ind w:left="2580" w:hanging="180"/>
+      </w:pPr>
+    </w:lvl>
+    <w:lvl w:ilvl="3" w:tplc="0409000F" w:tentative="1">
+      <w:start w:val="1"/>
+      <w:numFmt w:val="decimal"/>
+      <w:lvlText w:val="%4."/>
+      <w:lvlJc w:val="left"/>
+      <w:pPr>
+        <w:ind w:left="3300" w:hanging="360"/>
+      </w:pPr>
+    </w:lvl>
+    <w:lvl w:ilvl="4" w:tplc="04090019" w:tentative="1">
+      <w:start w:val="1"/>
+      <w:numFmt w:val="lowerLetter"/>
+      <w:lvlText w:val="%5."/>
+      <w:lvlJc w:val="left"/>
+      <w:pPr>
+        <w:ind w:left="4020" w:hanging="360"/>
+      </w:pPr>
+    </w:lvl>
+    <w:lvl w:ilvl="5" w:tplc="0409001B" w:tentative="1">
+      <w:start w:val="1"/>
+      <w:numFmt w:val="lowerRoman"/>
+      <w:lvlText w:val="%6."/>
+      <w:lvlJc w:val="right"/>
+      <w:pPr>
+        <w:ind w:left="4740" w:hanging="180"/>
+      </w:pPr>
+    </w:lvl>
+    <w:lvl w:ilvl="6" w:tplc="0409000F" w:tentative="1">
+      <w:start w:val="1"/>
+      <w:numFmt w:val="decimal"/>
+      <w:lvlText w:val="%7."/>
+      <w:lvlJc w:val="left"/>
+      <w:pPr>
+        <w:ind w:left="5460" w:hanging="360"/>
+      </w:pPr>
+    </w:lvl>
+    <w:lvl w:ilvl="7" w:tplc="04090019" w:tentative="1">
+      <w:start w:val="1"/>
+      <w:numFmt w:val="lowerLetter"/>
+      <w:lvlText w:val="%8."/>
+      <w:lvlJc w:val="left"/>
+      <w:pPr>
+        <w:ind w:left="6180" w:hanging="360"/>
+      </w:pPr>
+    </w:lvl>
+    <w:lvl w:ilvl="8" w:tplc="0409001B" w:tentative="1">
+      <w:start w:val="1"/>
+      <w:numFmt w:val="lowerRoman"/>
+      <w:lvlText w:val="%9."/>
+      <w:lvlJc w:val="right"/>
+      <w:pPr>
+        <w:ind w:left="6900" w:hanging="180"/>
+      </w:pPr>
+    </w:lvl>
+  </w:abstractNum>
+  <w:abstractNum w:abstractNumId="5" w15:restartNumberingAfterBreak="0">
     <w:nsid w:val="71DD0BDD"/>
     <w:multiLevelType w:val="hybridMultilevel"/>
     <w:tmpl w:val="ACE45AEE"/>
@@ -8732,13 +9463,22 @@
     <w:abstractNumId w:val="1"/>
   </w:num>
   <w:num w:numId="3">
+    <w:abstractNumId w:val="5"/>
+  </w:num>
+  <w:num w:numId="4">
+    <w:abstractNumId w:val="3"/>
+  </w:num>
+  <w:num w:numId="5">
+    <w:abstractNumId w:val="4"/>
+  </w:num>
+  <w:num w:numId="6">
     <w:abstractNumId w:val="2"/>
   </w:num>
 </w:numbering>
 </file>
 
 <file path=word/styles.xml><?xml version="1.0" encoding="utf-8"?>
-<w:styles xmlns:mc="http://schemas.openxmlformats.org/markup-compatibility/2006" xmlns:r="http://schemas.openxmlformats.org/officeDocument/2006/relationships" xmlns:w="http://schemas.openxmlformats.org/wordprocessingml/2006/main" xmlns:w14="http://schemas.microsoft.com/office/word/2010/wordml" mc:Ignorable="w14">
+<w:styles xmlns:mc="http://schemas.openxmlformats.org/markup-compatibility/2006" xmlns:r="http://schemas.openxmlformats.org/officeDocument/2006/relationships" xmlns:w="http://schemas.openxmlformats.org/wordprocessingml/2006/main" xmlns:w14="http://schemas.microsoft.com/office/word/2010/wordml" xmlns:w15="http://schemas.microsoft.com/office/word/2012/wordml" xmlns:w16cid="http://schemas.microsoft.com/office/word/2016/wordml/cid" xmlns:w16se="http://schemas.microsoft.com/office/word/2015/wordml/symex" mc:Ignorable="w14 w15 w16se w16cid">
   <w:docDefaults>
     <w:rPrDefault>
       <w:rPr>
@@ -8754,144 +9494,383 @@
       </w:pPr>
     </w:pPrDefault>
   </w:docDefaults>
-  <w:latentStyles w:defLockedState="0" w:defUIPriority="99" w:defSemiHidden="1" w:defUnhideWhenUsed="1" w:defQFormat="0" w:count="267">
-    <w:lsdException w:name="Normal" w:semiHidden="0" w:uiPriority="0" w:unhideWhenUsed="0" w:qFormat="1"/>
-    <w:lsdException w:name="heading 1" w:semiHidden="0" w:uiPriority="9" w:unhideWhenUsed="0" w:qFormat="1"/>
-    <w:lsdException w:name="heading 2" w:uiPriority="9" w:qFormat="1"/>
-    <w:lsdException w:name="heading 3" w:uiPriority="9" w:qFormat="1"/>
-    <w:lsdException w:name="heading 4" w:uiPriority="9" w:qFormat="1"/>
-    <w:lsdException w:name="heading 5" w:uiPriority="9" w:qFormat="1"/>
-    <w:lsdException w:name="heading 6" w:uiPriority="9" w:qFormat="1"/>
-    <w:lsdException w:name="heading 7" w:uiPriority="9" w:qFormat="1"/>
-    <w:lsdException w:name="heading 8" w:uiPriority="9" w:qFormat="1"/>
-    <w:lsdException w:name="heading 9" w:uiPriority="9" w:qFormat="1"/>
-    <w:lsdException w:name="toc 1" w:uiPriority="39"/>
-    <w:lsdException w:name="toc 2" w:uiPriority="39"/>
-    <w:lsdException w:name="toc 3" w:uiPriority="39"/>
-    <w:lsdException w:name="toc 4" w:uiPriority="39"/>
-    <w:lsdException w:name="toc 5" w:uiPriority="39"/>
-    <w:lsdException w:name="toc 6" w:uiPriority="39"/>
-    <w:lsdException w:name="toc 7" w:uiPriority="39"/>
-    <w:lsdException w:name="toc 8" w:uiPriority="39"/>
-    <w:lsdException w:name="toc 9" w:uiPriority="39"/>
-    <w:lsdException w:name="caption" w:uiPriority="35" w:qFormat="1"/>
-    <w:lsdException w:name="Title" w:semiHidden="0" w:uiPriority="10" w:unhideWhenUsed="0" w:qFormat="1"/>
-    <w:lsdException w:name="Default Paragraph Font" w:uiPriority="1"/>
-    <w:lsdException w:name="Subtitle" w:semiHidden="0" w:uiPriority="11" w:unhideWhenUsed="0" w:qFormat="1"/>
-    <w:lsdException w:name="Strong" w:semiHidden="0" w:uiPriority="22" w:unhideWhenUsed="0" w:qFormat="1"/>
-    <w:lsdException w:name="Emphasis" w:semiHidden="0" w:uiPriority="20" w:unhideWhenUsed="0" w:qFormat="1"/>
-    <w:lsdException w:name="Table Grid" w:semiHidden="0" w:uiPriority="59" w:unhideWhenUsed="0"/>
-    <w:lsdException w:name="Placeholder Text" w:unhideWhenUsed="0"/>
-    <w:lsdException w:name="No Spacing" w:semiHidden="0" w:uiPriority="1" w:unhideWhenUsed="0" w:qFormat="1"/>
-    <w:lsdException w:name="Light Shading" w:semiHidden="0" w:uiPriority="60" w:unhideWhenUsed="0"/>
-    <w:lsdException w:name="Light List" w:semiHidden="0" w:uiPriority="61" w:unhideWhenUsed="0"/>
-    <w:lsdException w:name="Light Grid" w:semiHidden="0" w:uiPriority="62" w:unhideWhenUsed="0"/>
-    <w:lsdException w:name="Medium Shading 1" w:semiHidden="0" w:uiPriority="63" w:unhideWhenUsed="0"/>
-    <w:lsdException w:name="Medium Shading 2" w:semiHidden="0" w:uiPriority="64" w:unhideWhenUsed="0"/>
-    <w:lsdException w:name="Medium List 1" w:semiHidden="0" w:uiPriority="65" w:unhideWhenUsed="0"/>
-    <w:lsdException w:name="Medium List 2" w:semiHidden="0" w:uiPriority="66" w:unhideWhenUsed="0"/>
-    <w:lsdException w:name="Medium Grid 1" w:semiHidden="0" w:uiPriority="67" w:unhideWhenUsed="0"/>
-    <w:lsdException w:name="Medium Grid 2" w:semiHidden="0" w:uiPriority="68" w:unhideWhenUsed="0"/>
-    <w:lsdException w:name="Medium Grid 3" w:semiHidden="0" w:uiPriority="69" w:unhideWhenUsed="0"/>
-    <w:lsdException w:name="Dark List" w:semiHidden="0" w:uiPriority="70" w:unhideWhenUsed="0"/>
-    <w:lsdException w:name="Colorful Shading" w:semiHidden="0" w:uiPriority="71" w:unhideWhenUsed="0"/>
-    <w:lsdException w:name="Colorful List" w:semiHidden="0" w:uiPriority="72" w:unhideWhenUsed="0"/>
-    <w:lsdException w:name="Colorful Grid" w:semiHidden="0" w:uiPriority="73" w:unhideWhenUsed="0"/>
-    <w:lsdException w:name="Light Shading Accent 1" w:semiHidden="0" w:uiPriority="60" w:unhideWhenUsed="0"/>
-    <w:lsdException w:name="Light List Accent 1" w:semiHidden="0" w:uiPriority="61" w:unhideWhenUsed="0"/>
-    <w:lsdException w:name="Light Grid Accent 1" w:semiHidden="0" w:uiPriority="62" w:unhideWhenUsed="0"/>
-    <w:lsdException w:name="Medium Shading 1 Accent 1" w:semiHidden="0" w:uiPriority="63" w:unhideWhenUsed="0"/>
-    <w:lsdException w:name="Medium Shading 2 Accent 1" w:semiHidden="0" w:uiPriority="64" w:unhideWhenUsed="0"/>
-    <w:lsdException w:name="Medium List 1 Accent 1" w:semiHidden="0" w:uiPriority="65" w:unhideWhenUsed="0"/>
-    <w:lsdException w:name="Revision" w:unhideWhenUsed="0"/>
-    <w:lsdException w:name="List Paragraph" w:semiHidden="0" w:uiPriority="34" w:unhideWhenUsed="0" w:qFormat="1"/>
-    <w:lsdException w:name="Quote" w:semiHidden="0" w:uiPriority="29" w:unhideWhenUsed="0" w:qFormat="1"/>
-    <w:lsdException w:name="Intense Quote" w:semiHidden="0" w:uiPriority="30" w:unhideWhenUsed="0" w:qFormat="1"/>
-    <w:lsdException w:name="Medium List 2 Accent 1" w:semiHidden="0" w:uiPriority="66" w:unhideWhenUsed="0"/>
-    <w:lsdException w:name="Medium Grid 1 Accent 1" w:semiHidden="0" w:uiPriority="67" w:unhideWhenUsed="0"/>
-    <w:lsdException w:name="Medium Grid 2 Accent 1" w:semiHidden="0" w:uiPriority="68" w:unhideWhenUsed="0"/>
-    <w:lsdException w:name="Medium Grid 3 Accent 1" w:semiHidden="0" w:uiPriority="69" w:unhideWhenUsed="0"/>
-    <w:lsdException w:name="Dark List Accent 1" w:semiHidden="0" w:uiPriority="70" w:unhideWhenUsed="0"/>
-    <w:lsdException w:name="Colorful Shading Accent 1" w:semiHidden="0" w:uiPriority="71" w:unhideWhenUsed="0"/>
-    <w:lsdException w:name="Colorful List Accent 1" w:semiHidden="0" w:uiPriority="72" w:unhideWhenUsed="0"/>
-    <w:lsdException w:name="Colorful Grid Accent 1" w:semiHidden="0" w:uiPriority="73" w:unhideWhenUsed="0"/>
-    <w:lsdException w:name="Light Shading Accent 2" w:semiHidden="0" w:uiPriority="60" w:unhideWhenUsed="0"/>
-    <w:lsdException w:name="Light List Accent 2" w:semiHidden="0" w:uiPriority="61" w:unhideWhenUsed="0"/>
-    <w:lsdException w:name="Light Grid Accent 2" w:semiHidden="0" w:uiPriority="62" w:unhideWhenUsed="0"/>
-    <w:lsdException w:name="Medium Shading 1 Accent 2" w:semiHidden="0" w:uiPriority="63" w:unhideWhenUsed="0"/>
-    <w:lsdException w:name="Medium Shading 2 Accent 2" w:semiHidden="0" w:uiPriority="64" w:unhideWhenUsed="0"/>
-    <w:lsdException w:name="Medium List 1 Accent 2" w:semiHidden="0" w:uiPriority="65" w:unhideWhenUsed="0"/>
-    <w:lsdException w:name="Medium List 2 Accent 2" w:semiHidden="0" w:uiPriority="66" w:unhideWhenUsed="0"/>
-    <w:lsdException w:name="Medium Grid 1 Accent 2" w:semiHidden="0" w:uiPriority="67" w:unhideWhenUsed="0"/>
-    <w:lsdException w:name="Medium Grid 2 Accent 2" w:semiHidden="0" w:uiPriority="68" w:unhideWhenUsed="0"/>
-    <w:lsdException w:name="Medium Grid 3 Accent 2" w:semiHidden="0" w:uiPriority="69" w:unhideWhenUsed="0"/>
-    <w:lsdException w:name="Dark List Accent 2" w:semiHidden="0" w:uiPriority="70" w:unhideWhenUsed="0"/>
-    <w:lsdException w:name="Colorful Shading Accent 2" w:semiHidden="0" w:uiPriority="71" w:unhideWhenUsed="0"/>
-    <w:lsdException w:name="Colorful List Accent 2" w:semiHidden="0" w:uiPriority="72" w:unhideWhenUsed="0"/>
-    <w:lsdException w:name="Colorful Grid Accent 2" w:semiHidden="0" w:uiPriority="73" w:unhideWhenUsed="0"/>
-    <w:lsdException w:name="Light Shading Accent 3" w:semiHidden="0" w:uiPriority="60" w:unhideWhenUsed="0"/>
-    <w:lsdException w:name="Light List Accent 3" w:semiHidden="0" w:uiPriority="61" w:unhideWhenUsed="0"/>
-    <w:lsdException w:name="Light Grid Accent 3" w:semiHidden="0" w:uiPriority="62" w:unhideWhenUsed="0"/>
-    <w:lsdException w:name="Medium Shading 1 Accent 3" w:semiHidden="0" w:uiPriority="63" w:unhideWhenUsed="0"/>
-    <w:lsdException w:name="Medium Shading 2 Accent 3" w:semiHidden="0" w:uiPriority="64" w:unhideWhenUsed="0"/>
-    <w:lsdException w:name="Medium List 1 Accent 3" w:semiHidden="0" w:uiPriority="65" w:unhideWhenUsed="0"/>
-    <w:lsdException w:name="Medium List 2 Accent 3" w:semiHidden="0" w:uiPriority="66" w:unhideWhenUsed="0"/>
-    <w:lsdException w:name="Medium Grid 1 Accent 3" w:semiHidden="0" w:uiPriority="67" w:unhideWhenUsed="0"/>
-    <w:lsdException w:name="Medium Grid 2 Accent 3" w:semiHidden="0" w:uiPriority="68" w:unhideWhenUsed="0"/>
-    <w:lsdException w:name="Medium Grid 3 Accent 3" w:semiHidden="0" w:uiPriority="69" w:unhideWhenUsed="0"/>
-    <w:lsdException w:name="Dark List Accent 3" w:semiHidden="0" w:uiPriority="70" w:unhideWhenUsed="0"/>
-    <w:lsdException w:name="Colorful Shading Accent 3" w:semiHidden="0" w:uiPriority="71" w:unhideWhenUsed="0"/>
-    <w:lsdException w:name="Colorful List Accent 3" w:semiHidden="0" w:uiPriority="72" w:unhideWhenUsed="0"/>
-    <w:lsdException w:name="Colorful Grid Accent 3" w:semiHidden="0" w:uiPriority="73" w:unhideWhenUsed="0"/>
-    <w:lsdException w:name="Light Shading Accent 4" w:semiHidden="0" w:uiPriority="60" w:unhideWhenUsed="0"/>
-    <w:lsdException w:name="Light List Accent 4" w:semiHidden="0" w:uiPriority="61" w:unhideWhenUsed="0"/>
-    <w:lsdException w:name="Light Grid Accent 4" w:semiHidden="0" w:uiPriority="62" w:unhideWhenUsed="0"/>
-    <w:lsdException w:name="Medium Shading 1 Accent 4" w:semiHidden="0" w:uiPriority="63" w:unhideWhenUsed="0"/>
-    <w:lsdException w:name="Medium Shading 2 Accent 4" w:semiHidden="0" w:uiPriority="64" w:unhideWhenUsed="0"/>
-    <w:lsdException w:name="Medium List 1 Accent 4" w:semiHidden="0" w:uiPriority="65" w:unhideWhenUsed="0"/>
-    <w:lsdException w:name="Medium List 2 Accent 4" w:semiHidden="0" w:uiPriority="66" w:unhideWhenUsed="0"/>
-    <w:lsdException w:name="Medium Grid 1 Accent 4" w:semiHidden="0" w:uiPriority="67" w:unhideWhenUsed="0"/>
-    <w:lsdException w:name="Medium Grid 2 Accent 4" w:semiHidden="0" w:uiPriority="68" w:unhideWhenUsed="0"/>
-    <w:lsdException w:name="Medium Grid 3 Accent 4" w:semiHidden="0" w:uiPriority="69" w:unhideWhenUsed="0"/>
-    <w:lsdException w:name="Dark List Accent 4" w:semiHidden="0" w:uiPriority="70" w:unhideWhenUsed="0"/>
-    <w:lsdException w:name="Colorful Shading Accent 4" w:semiHidden="0" w:uiPriority="71" w:unhideWhenUsed="0"/>
-    <w:lsdException w:name="Colorful List Accent 4" w:semiHidden="0" w:uiPriority="72" w:unhideWhenUsed="0"/>
-    <w:lsdException w:name="Colorful Grid Accent 4" w:semiHidden="0" w:uiPriority="73" w:unhideWhenUsed="0"/>
-    <w:lsdException w:name="Light Shading Accent 5" w:semiHidden="0" w:uiPriority="60" w:unhideWhenUsed="0"/>
-    <w:lsdException w:name="Light List Accent 5" w:semiHidden="0" w:uiPriority="61" w:unhideWhenUsed="0"/>
-    <w:lsdException w:name="Light Grid Accent 5" w:semiHidden="0" w:uiPriority="62" w:unhideWhenUsed="0"/>
-    <w:lsdException w:name="Medium Shading 1 Accent 5" w:semiHidden="0" w:uiPriority="63" w:unhideWhenUsed="0"/>
-    <w:lsdException w:name="Medium Shading 2 Accent 5" w:semiHidden="0" w:uiPriority="64" w:unhideWhenUsed="0"/>
-    <w:lsdException w:name="Medium List 1 Accent 5" w:semiHidden="0" w:uiPriority="65" w:unhideWhenUsed="0"/>
-    <w:lsdException w:name="Medium List 2 Accent 5" w:semiHidden="0" w:uiPriority="66" w:unhideWhenUsed="0"/>
-    <w:lsdException w:name="Medium Grid 1 Accent 5" w:semiHidden="0" w:uiPriority="67" w:unhideWhenUsed="0"/>
-    <w:lsdException w:name="Medium Grid 2 Accent 5" w:semiHidden="0" w:uiPriority="68" w:unhideWhenUsed="0"/>
-    <w:lsdException w:name="Medium Grid 3 Accent 5" w:semiHidden="0" w:uiPriority="69" w:unhideWhenUsed="0"/>
-    <w:lsdException w:name="Dark List Accent 5" w:semiHidden="0" w:uiPriority="70" w:unhideWhenUsed="0"/>
-    <w:lsdException w:name="Colorful Shading Accent 5" w:semiHidden="0" w:uiPriority="71" w:unhideWhenUsed="0"/>
-    <w:lsdException w:name="Colorful List Accent 5" w:semiHidden="0" w:uiPriority="72" w:unhideWhenUsed="0"/>
-    <w:lsdException w:name="Colorful Grid Accent 5" w:semiHidden="0" w:uiPriority="73" w:unhideWhenUsed="0"/>
-    <w:lsdException w:name="Light Shading Accent 6" w:semiHidden="0" w:uiPriority="60" w:unhideWhenUsed="0"/>
-    <w:lsdException w:name="Light List Accent 6" w:semiHidden="0" w:uiPriority="61" w:unhideWhenUsed="0"/>
-    <w:lsdException w:name="Light Grid Accent 6" w:semiHidden="0" w:uiPriority="62" w:unhideWhenUsed="0"/>
-    <w:lsdException w:name="Medium Shading 1 Accent 6" w:semiHidden="0" w:uiPriority="63" w:unhideWhenUsed="0"/>
-    <w:lsdException w:name="Medium Shading 2 Accent 6" w:semiHidden="0" w:uiPriority="64" w:unhideWhenUsed="0"/>
-    <w:lsdException w:name="Medium List 1 Accent 6" w:semiHidden="0" w:uiPriority="65" w:unhideWhenUsed="0"/>
-    <w:lsdException w:name="Medium List 2 Accent 6" w:semiHidden="0" w:uiPriority="66" w:unhideWhenUsed="0"/>
-    <w:lsdException w:name="Medium Grid 1 Accent 6" w:semiHidden="0" w:uiPriority="67" w:unhideWhenUsed="0"/>
-    <w:lsdException w:name="Medium Grid 2 Accent 6" w:semiHidden="0" w:uiPriority="68" w:unhideWhenUsed="0"/>
-    <w:lsdException w:name="Medium Grid 3 Accent 6" w:semiHidden="0" w:uiPriority="69" w:unhideWhenUsed="0"/>
-    <w:lsdException w:name="Dark List Accent 6" w:semiHidden="0" w:uiPriority="70" w:unhideWhenUsed="0"/>
-    <w:lsdException w:name="Colorful Shading Accent 6" w:semiHidden="0" w:uiPriority="71" w:unhideWhenUsed="0"/>
-    <w:lsdException w:name="Colorful List Accent 6" w:semiHidden="0" w:uiPriority="72" w:unhideWhenUsed="0"/>
-    <w:lsdException w:name="Colorful Grid Accent 6" w:semiHidden="0" w:uiPriority="73" w:unhideWhenUsed="0"/>
-    <w:lsdException w:name="Subtle Emphasis" w:semiHidden="0" w:uiPriority="19" w:unhideWhenUsed="0" w:qFormat="1"/>
-    <w:lsdException w:name="Intense Emphasis" w:semiHidden="0" w:uiPriority="21" w:unhideWhenUsed="0" w:qFormat="1"/>
-    <w:lsdException w:name="Subtle Reference" w:semiHidden="0" w:uiPriority="31" w:unhideWhenUsed="0" w:qFormat="1"/>
-    <w:lsdException w:name="Intense Reference" w:semiHidden="0" w:uiPriority="32" w:unhideWhenUsed="0" w:qFormat="1"/>
-    <w:lsdException w:name="Book Title" w:semiHidden="0" w:uiPriority="33" w:unhideWhenUsed="0" w:qFormat="1"/>
-    <w:lsdException w:name="Bibliography" w:uiPriority="37"/>
-    <w:lsdException w:name="TOC Heading" w:uiPriority="39" w:qFormat="1"/>
+  <w:latentStyles w:defLockedState="0" w:defUIPriority="99" w:defSemiHidden="0" w:defUnhideWhenUsed="0" w:defQFormat="0" w:count="376">
+    <w:lsdException w:name="Normal" w:uiPriority="0" w:qFormat="1"/>
+    <w:lsdException w:name="heading 1" w:uiPriority="9" w:qFormat="1"/>
+    <w:lsdException w:name="heading 2" w:semiHidden="1" w:uiPriority="9" w:unhideWhenUsed="1" w:qFormat="1"/>
+    <w:lsdException w:name="heading 3" w:semiHidden="1" w:uiPriority="9" w:unhideWhenUsed="1" w:qFormat="1"/>
+    <w:lsdException w:name="heading 4" w:semiHidden="1" w:uiPriority="9" w:unhideWhenUsed="1" w:qFormat="1"/>
+    <w:lsdException w:name="heading 5" w:semiHidden="1" w:uiPriority="9" w:unhideWhenUsed="1" w:qFormat="1"/>
+    <w:lsdException w:name="heading 6" w:semiHidden="1" w:uiPriority="9" w:unhideWhenUsed="1" w:qFormat="1"/>
+    <w:lsdException w:name="heading 7" w:semiHidden="1" w:uiPriority="9" w:unhideWhenUsed="1" w:qFormat="1"/>
+    <w:lsdException w:name="heading 8" w:semiHidden="1" w:uiPriority="9" w:unhideWhenUsed="1" w:qFormat="1"/>
+    <w:lsdException w:name="heading 9" w:semiHidden="1" w:uiPriority="9" w:unhideWhenUsed="1" w:qFormat="1"/>
+    <w:lsdException w:name="index 1" w:semiHidden="1" w:unhideWhenUsed="1"/>
+    <w:lsdException w:name="index 2" w:semiHidden="1" w:unhideWhenUsed="1"/>
+    <w:lsdException w:name="index 3" w:semiHidden="1" w:unhideWhenUsed="1"/>
+    <w:lsdException w:name="index 4" w:semiHidden="1" w:unhideWhenUsed="1"/>
+    <w:lsdException w:name="index 5" w:semiHidden="1" w:unhideWhenUsed="1"/>
+    <w:lsdException w:name="index 6" w:semiHidden="1" w:unhideWhenUsed="1"/>
+    <w:lsdException w:name="index 7" w:semiHidden="1" w:unhideWhenUsed="1"/>
+    <w:lsdException w:name="index 8" w:semiHidden="1" w:unhideWhenUsed="1"/>
+    <w:lsdException w:name="index 9" w:semiHidden="1" w:unhideWhenUsed="1"/>
+    <w:lsdException w:name="toc 1" w:semiHidden="1" w:uiPriority="39" w:unhideWhenUsed="1"/>
+    <w:lsdException w:name="toc 2" w:semiHidden="1" w:uiPriority="39" w:unhideWhenUsed="1"/>
+    <w:lsdException w:name="toc 3" w:semiHidden="1" w:uiPriority="39" w:unhideWhenUsed="1"/>
+    <w:lsdException w:name="toc 4" w:semiHidden="1" w:uiPriority="39" w:unhideWhenUsed="1"/>
+    <w:lsdException w:name="toc 5" w:semiHidden="1" w:uiPriority="39" w:unhideWhenUsed="1"/>
+    <w:lsdException w:name="toc 6" w:semiHidden="1" w:uiPriority="39" w:unhideWhenUsed="1"/>
+    <w:lsdException w:name="toc 7" w:semiHidden="1" w:uiPriority="39" w:unhideWhenUsed="1"/>
+    <w:lsdException w:name="toc 8" w:semiHidden="1" w:uiPriority="39" w:unhideWhenUsed="1"/>
+    <w:lsdException w:name="toc 9" w:semiHidden="1" w:uiPriority="39" w:unhideWhenUsed="1"/>
+    <w:lsdException w:name="Normal Indent" w:semiHidden="1" w:unhideWhenUsed="1"/>
+    <w:lsdException w:name="footnote text" w:semiHidden="1" w:unhideWhenUsed="1"/>
+    <w:lsdException w:name="annotation text" w:semiHidden="1" w:unhideWhenUsed="1"/>
+    <w:lsdException w:name="header" w:semiHidden="1" w:unhideWhenUsed="1"/>
+    <w:lsdException w:name="footer" w:semiHidden="1" w:unhideWhenUsed="1"/>
+    <w:lsdException w:name="index heading" w:semiHidden="1" w:unhideWhenUsed="1"/>
+    <w:lsdException w:name="caption" w:semiHidden="1" w:uiPriority="35" w:unhideWhenUsed="1" w:qFormat="1"/>
+    <w:lsdException w:name="table of figures" w:semiHidden="1" w:unhideWhenUsed="1"/>
+    <w:lsdException w:name="envelope address" w:semiHidden="1" w:unhideWhenUsed="1"/>
+    <w:lsdException w:name="envelope return" w:semiHidden="1" w:unhideWhenUsed="1"/>
+    <w:lsdException w:name="footnote reference" w:semiHidden="1" w:unhideWhenUsed="1"/>
+    <w:lsdException w:name="annotation reference" w:semiHidden="1" w:unhideWhenUsed="1"/>
+    <w:lsdException w:name="line number" w:semiHidden="1" w:unhideWhenUsed="1"/>
+    <w:lsdException w:name="page number" w:semiHidden="1" w:unhideWhenUsed="1"/>
+    <w:lsdException w:name="endnote reference" w:semiHidden="1" w:unhideWhenUsed="1"/>
+    <w:lsdException w:name="endnote text" w:semiHidden="1" w:unhideWhenUsed="1"/>
+    <w:lsdException w:name="table of authorities" w:semiHidden="1" w:unhideWhenUsed="1"/>
+    <w:lsdException w:name="macro" w:semiHidden="1" w:unhideWhenUsed="1"/>
+    <w:lsdException w:name="toa heading" w:semiHidden="1" w:unhideWhenUsed="1"/>
+    <w:lsdException w:name="List" w:semiHidden="1" w:unhideWhenUsed="1"/>
+    <w:lsdException w:name="List Bullet" w:semiHidden="1" w:unhideWhenUsed="1"/>
+    <w:lsdException w:name="List Number" w:semiHidden="1" w:unhideWhenUsed="1"/>
+    <w:lsdException w:name="List 2" w:semiHidden="1" w:unhideWhenUsed="1"/>
+    <w:lsdException w:name="List 3" w:semiHidden="1" w:unhideWhenUsed="1"/>
+    <w:lsdException w:name="List 4" w:semiHidden="1" w:unhideWhenUsed="1"/>
+    <w:lsdException w:name="List 5" w:semiHidden="1" w:unhideWhenUsed="1"/>
+    <w:lsdException w:name="List Bullet 2" w:semiHidden="1" w:unhideWhenUsed="1"/>
+    <w:lsdException w:name="List Bullet 3" w:semiHidden="1" w:unhideWhenUsed="1"/>
+    <w:lsdException w:name="List Bullet 4" w:semiHidden="1" w:unhideWhenUsed="1"/>
+    <w:lsdException w:name="List Bullet 5" w:semiHidden="1" w:unhideWhenUsed="1"/>
+    <w:lsdException w:name="List Number 2" w:semiHidden="1" w:unhideWhenUsed="1"/>
+    <w:lsdException w:name="List Number 3" w:semiHidden="1" w:unhideWhenUsed="1"/>
+    <w:lsdException w:name="List Number 4" w:semiHidden="1" w:unhideWhenUsed="1"/>
+    <w:lsdException w:name="List Number 5" w:semiHidden="1" w:unhideWhenUsed="1"/>
+    <w:lsdException w:name="Title" w:uiPriority="10" w:qFormat="1"/>
+    <w:lsdException w:name="Closing" w:semiHidden="1" w:unhideWhenUsed="1"/>
+    <w:lsdException w:name="Signature" w:semiHidden="1" w:unhideWhenUsed="1"/>
+    <w:lsdException w:name="Default Paragraph Font" w:semiHidden="1" w:uiPriority="1" w:unhideWhenUsed="1"/>
+    <w:lsdException w:name="Body Text" w:semiHidden="1" w:unhideWhenUsed="1"/>
+    <w:lsdException w:name="Body Text Indent" w:semiHidden="1" w:unhideWhenUsed="1"/>
+    <w:lsdException w:name="List Continue" w:semiHidden="1" w:unhideWhenUsed="1"/>
+    <w:lsdException w:name="List Continue 2" w:semiHidden="1" w:unhideWhenUsed="1"/>
+    <w:lsdException w:name="List Continue 3" w:semiHidden="1" w:unhideWhenUsed="1"/>
+    <w:lsdException w:name="List Continue 4" w:semiHidden="1" w:unhideWhenUsed="1"/>
+    <w:lsdException w:name="List Continue 5" w:semiHidden="1" w:unhideWhenUsed="1"/>
+    <w:lsdException w:name="Message Header" w:semiHidden="1" w:unhideWhenUsed="1"/>
+    <w:lsdException w:name="Subtitle" w:uiPriority="11" w:qFormat="1"/>
+    <w:lsdException w:name="Salutation" w:semiHidden="1" w:unhideWhenUsed="1"/>
+    <w:lsdException w:name="Date" w:semiHidden="1" w:unhideWhenUsed="1"/>
+    <w:lsdException w:name="Body Text First Indent" w:semiHidden="1" w:unhideWhenUsed="1"/>
+    <w:lsdException w:name="Body Text First Indent 2" w:semiHidden="1" w:unhideWhenUsed="1"/>
+    <w:lsdException w:name="Note Heading" w:semiHidden="1" w:unhideWhenUsed="1"/>
+    <w:lsdException w:name="Body Text 2" w:semiHidden="1" w:unhideWhenUsed="1"/>
+    <w:lsdException w:name="Body Text 3" w:semiHidden="1" w:unhideWhenUsed="1"/>
+    <w:lsdException w:name="Body Text Indent 2" w:semiHidden="1" w:unhideWhenUsed="1"/>
+    <w:lsdException w:name="Body Text Indent 3" w:semiHidden="1" w:unhideWhenUsed="1"/>
+    <w:lsdException w:name="Block Text" w:semiHidden="1" w:unhideWhenUsed="1"/>
+    <w:lsdException w:name="Hyperlink" w:semiHidden="1" w:unhideWhenUsed="1"/>
+    <w:lsdException w:name="FollowedHyperlink" w:semiHidden="1" w:unhideWhenUsed="1"/>
+    <w:lsdException w:name="Strong" w:uiPriority="22" w:qFormat="1"/>
+    <w:lsdException w:name="Emphasis" w:uiPriority="20" w:qFormat="1"/>
+    <w:lsdException w:name="Document Map" w:semiHidden="1" w:unhideWhenUsed="1"/>
+    <w:lsdException w:name="Plain Text" w:semiHidden="1" w:unhideWhenUsed="1"/>
+    <w:lsdException w:name="E-mail Signature" w:semiHidden="1" w:unhideWhenUsed="1"/>
+    <w:lsdException w:name="HTML Top of Form" w:semiHidden="1" w:unhideWhenUsed="1"/>
+    <w:lsdException w:name="HTML Bottom of Form" w:semiHidden="1" w:unhideWhenUsed="1"/>
+    <w:lsdException w:name="Normal (Web)" w:semiHidden="1" w:unhideWhenUsed="1"/>
+    <w:lsdException w:name="HTML Acronym" w:semiHidden="1" w:unhideWhenUsed="1"/>
+    <w:lsdException w:name="HTML Address" w:semiHidden="1" w:unhideWhenUsed="1"/>
+    <w:lsdException w:name="HTML Cite" w:semiHidden="1" w:unhideWhenUsed="1"/>
+    <w:lsdException w:name="HTML Code" w:semiHidden="1" w:unhideWhenUsed="1"/>
+    <w:lsdException w:name="HTML Definition" w:semiHidden="1" w:unhideWhenUsed="1"/>
+    <w:lsdException w:name="HTML Keyboard" w:semiHidden="1" w:unhideWhenUsed="1"/>
+    <w:lsdException w:name="HTML Preformatted" w:semiHidden="1" w:unhideWhenUsed="1"/>
+    <w:lsdException w:name="HTML Sample" w:semiHidden="1" w:unhideWhenUsed="1"/>
+    <w:lsdException w:name="HTML Typewriter" w:semiHidden="1" w:unhideWhenUsed="1"/>
+    <w:lsdException w:name="HTML Variable" w:semiHidden="1" w:unhideWhenUsed="1"/>
+    <w:lsdException w:name="Normal Table" w:semiHidden="1" w:unhideWhenUsed="1"/>
+    <w:lsdException w:name="annotation subject" w:semiHidden="1" w:unhideWhenUsed="1"/>
+    <w:lsdException w:name="No List" w:semiHidden="1" w:unhideWhenUsed="1"/>
+    <w:lsdException w:name="Outline List 1" w:semiHidden="1" w:unhideWhenUsed="1"/>
+    <w:lsdException w:name="Outline List 2" w:semiHidden="1" w:unhideWhenUsed="1"/>
+    <w:lsdException w:name="Outline List 3" w:semiHidden="1" w:unhideWhenUsed="1"/>
+    <w:lsdException w:name="Table Simple 1" w:semiHidden="1" w:unhideWhenUsed="1"/>
+    <w:lsdException w:name="Table Simple 2" w:semiHidden="1" w:unhideWhenUsed="1"/>
+    <w:lsdException w:name="Table Simple 3" w:semiHidden="1" w:unhideWhenUsed="1"/>
+    <w:lsdException w:name="Table Classic 1" w:semiHidden="1" w:unhideWhenUsed="1"/>
+    <w:lsdException w:name="Table Classic 2" w:semiHidden="1" w:unhideWhenUsed="1"/>
+    <w:lsdException w:name="Table Classic 3" w:semiHidden="1" w:unhideWhenUsed="1"/>
+    <w:lsdException w:name="Table Classic 4" w:semiHidden="1" w:unhideWhenUsed="1"/>
+    <w:lsdException w:name="Table Colorful 1" w:semiHidden="1" w:unhideWhenUsed="1"/>
+    <w:lsdException w:name="Table Colorful 2" w:semiHidden="1" w:unhideWhenUsed="1"/>
+    <w:lsdException w:name="Table Colorful 3" w:semiHidden="1" w:unhideWhenUsed="1"/>
+    <w:lsdException w:name="Table Columns 1" w:semiHidden="1" w:unhideWhenUsed="1"/>
+    <w:lsdException w:name="Table Columns 2" w:semiHidden="1" w:unhideWhenUsed="1"/>
+    <w:lsdException w:name="Table Columns 3" w:semiHidden="1" w:unhideWhenUsed="1"/>
+    <w:lsdException w:name="Table Columns 4" w:semiHidden="1" w:unhideWhenUsed="1"/>
+    <w:lsdException w:name="Table Columns 5" w:semiHidden="1" w:unhideWhenUsed="1"/>
+    <w:lsdException w:name="Table Grid 1" w:semiHidden="1" w:unhideWhenUsed="1"/>
+    <w:lsdException w:name="Table Grid 2" w:semiHidden="1" w:unhideWhenUsed="1"/>
+    <w:lsdException w:name="Table Grid 3" w:semiHidden="1" w:unhideWhenUsed="1"/>
+    <w:lsdException w:name="Table Grid 4" w:semiHidden="1" w:unhideWhenUsed="1"/>
+    <w:lsdException w:name="Table Grid 5" w:semiHidden="1" w:unhideWhenUsed="1"/>
+    <w:lsdException w:name="Table Grid 6" w:semiHidden="1" w:unhideWhenUsed="1"/>
+    <w:lsdException w:name="Table Grid 7" w:semiHidden="1" w:unhideWhenUsed="1"/>
+    <w:lsdException w:name="Table Grid 8" w:semiHidden="1" w:unhideWhenUsed="1"/>
+    <w:lsdException w:name="Table List 1" w:semiHidden="1" w:unhideWhenUsed="1"/>
+    <w:lsdException w:name="Table List 2" w:semiHidden="1" w:unhideWhenUsed="1"/>
+    <w:lsdException w:name="Table List 3" w:semiHidden="1" w:unhideWhenUsed="1"/>
+    <w:lsdException w:name="Table List 4" w:semiHidden="1" w:unhideWhenUsed="1"/>
+    <w:lsdException w:name="Table List 5" w:semiHidden="1" w:unhideWhenUsed="1"/>
+    <w:lsdException w:name="Table List 6" w:semiHidden="1" w:unhideWhenUsed="1"/>
+    <w:lsdException w:name="Table List 7" w:semiHidden="1" w:unhideWhenUsed="1"/>
+    <w:lsdException w:name="Table List 8" w:semiHidden="1" w:unhideWhenUsed="1"/>
+    <w:lsdException w:name="Table 3D effects 1" w:semiHidden="1" w:unhideWhenUsed="1"/>
+    <w:lsdException w:name="Table 3D effects 2" w:semiHidden="1" w:unhideWhenUsed="1"/>
+    <w:lsdException w:name="Table 3D effects 3" w:semiHidden="1" w:unhideWhenUsed="1"/>
+    <w:lsdException w:name="Table Contemporary" w:semiHidden="1" w:unhideWhenUsed="1"/>
+    <w:lsdException w:name="Table Elegant" w:semiHidden="1" w:unhideWhenUsed="1"/>
+    <w:lsdException w:name="Table Professional" w:semiHidden="1" w:unhideWhenUsed="1"/>
+    <w:lsdException w:name="Table Subtle 1" w:semiHidden="1" w:unhideWhenUsed="1"/>
+    <w:lsdException w:name="Table Subtle 2" w:semiHidden="1" w:unhideWhenUsed="1"/>
+    <w:lsdException w:name="Table Web 1" w:semiHidden="1" w:unhideWhenUsed="1"/>
+    <w:lsdException w:name="Table Web 2" w:semiHidden="1" w:unhideWhenUsed="1"/>
+    <w:lsdException w:name="Table Web 3" w:semiHidden="1" w:unhideWhenUsed="1"/>
+    <w:lsdException w:name="Balloon Text" w:semiHidden="1" w:unhideWhenUsed="1"/>
+    <w:lsdException w:name="Table Grid" w:uiPriority="59"/>
+    <w:lsdException w:name="Table Theme" w:semiHidden="1" w:unhideWhenUsed="1"/>
+    <w:lsdException w:name="Placeholder Text" w:semiHidden="1"/>
+    <w:lsdException w:name="No Spacing" w:uiPriority="1" w:qFormat="1"/>
+    <w:lsdException w:name="Light Shading" w:uiPriority="60"/>
+    <w:lsdException w:name="Light List" w:uiPriority="61"/>
+    <w:lsdException w:name="Light Grid" w:uiPriority="62"/>
+    <w:lsdException w:name="Medium Shading 1" w:uiPriority="63"/>
+    <w:lsdException w:name="Medium Shading 2" w:uiPriority="64"/>
+    <w:lsdException w:name="Medium List 1" w:uiPriority="65"/>
+    <w:lsdException w:name="Medium List 2" w:uiPriority="66"/>
+    <w:lsdException w:name="Medium Grid 1" w:uiPriority="67"/>
+    <w:lsdException w:name="Medium Grid 2" w:uiPriority="68"/>
+    <w:lsdException w:name="Medium Grid 3" w:uiPriority="69"/>
+    <w:lsdException w:name="Dark List" w:uiPriority="70"/>
+    <w:lsdException w:name="Colorful Shading" w:uiPriority="71"/>
+    <w:lsdException w:name="Colorful List" w:uiPriority="72"/>
+    <w:lsdException w:name="Colorful Grid" w:uiPriority="73"/>
+    <w:lsdException w:name="Light Shading Accent 1" w:uiPriority="60"/>
+    <w:lsdException w:name="Light List Accent 1" w:uiPriority="61"/>
+    <w:lsdException w:name="Light Grid Accent 1" w:uiPriority="62"/>
+    <w:lsdException w:name="Medium Shading 1 Accent 1" w:uiPriority="63"/>
+    <w:lsdException w:name="Medium Shading 2 Accent 1" w:uiPriority="64"/>
+    <w:lsdException w:name="Medium List 1 Accent 1" w:uiPriority="65"/>
+    <w:lsdException w:name="Revision" w:semiHidden="1"/>
+    <w:lsdException w:name="List Paragraph" w:uiPriority="34" w:qFormat="1"/>
+    <w:lsdException w:name="Quote" w:uiPriority="29" w:qFormat="1"/>
+    <w:lsdException w:name="Intense Quote" w:uiPriority="30" w:qFormat="1"/>
+    <w:lsdException w:name="Medium List 2 Accent 1" w:uiPriority="66"/>
+    <w:lsdException w:name="Medium Grid 1 Accent 1" w:uiPriority="67"/>
+    <w:lsdException w:name="Medium Grid 2 Accent 1" w:uiPriority="68"/>
+    <w:lsdException w:name="Medium Grid 3 Accent 1" w:uiPriority="69"/>
+    <w:lsdException w:name="Dark List Accent 1" w:uiPriority="70"/>
+    <w:lsdException w:name="Colorful Shading Accent 1" w:uiPriority="71"/>
+    <w:lsdException w:name="Colorful List Accent 1" w:uiPriority="72"/>
+    <w:lsdException w:name="Colorful Grid Accent 1" w:uiPriority="73"/>
+    <w:lsdException w:name="Light Shading Accent 2" w:uiPriority="60"/>
+    <w:lsdException w:name="Light List Accent 2" w:uiPriority="61"/>
+    <w:lsdException w:name="Light Grid Accent 2" w:uiPriority="62"/>
+    <w:lsdException w:name="Medium Shading 1 Accent 2" w:uiPriority="63"/>
+    <w:lsdException w:name="Medium Shading 2 Accent 2" w:uiPriority="64"/>
+    <w:lsdException w:name="Medium List 1 Accent 2" w:uiPriority="65"/>
+    <w:lsdException w:name="Medium List 2 Accent 2" w:uiPriority="66"/>
+    <w:lsdException w:name="Medium Grid 1 Accent 2" w:uiPriority="67"/>
+    <w:lsdException w:name="Medium Grid 2 Accent 2" w:uiPriority="68"/>
+    <w:lsdException w:name="Medium Grid 3 Accent 2" w:uiPriority="69"/>
+    <w:lsdException w:name="Dark List Accent 2" w:uiPriority="70"/>
+    <w:lsdException w:name="Colorful Shading Accent 2" w:uiPriority="71"/>
+    <w:lsdException w:name="Colorful List Accent 2" w:uiPriority="72"/>
+    <w:lsdException w:name="Colorful Grid Accent 2" w:uiPriority="73"/>
+    <w:lsdException w:name="Light Shading Accent 3" w:uiPriority="60"/>
+    <w:lsdException w:name="Light List Accent 3" w:uiPriority="61"/>
+    <w:lsdException w:name="Light Grid Accent 3" w:uiPriority="62"/>
+    <w:lsdException w:name="Medium Shading 1 Accent 3" w:uiPriority="63"/>
+    <w:lsdException w:name="Medium Shading 2 Accent 3" w:uiPriority="64"/>
+    <w:lsdException w:name="Medium List 1 Accent 3" w:uiPriority="65"/>
+    <w:lsdException w:name="Medium List 2 Accent 3" w:uiPriority="66"/>
+    <w:lsdException w:name="Medium Grid 1 Accent 3" w:uiPriority="67"/>
+    <w:lsdException w:name="Medium Grid 2 Accent 3" w:uiPriority="68"/>
+    <w:lsdException w:name="Medium Grid 3 Accent 3" w:uiPriority="69"/>
+    <w:lsdException w:name="Dark List Accent 3" w:uiPriority="70"/>
+    <w:lsdException w:name="Colorful Shading Accent 3" w:uiPriority="71"/>
+    <w:lsdException w:name="Colorful List Accent 3" w:uiPriority="72"/>
+    <w:lsdException w:name="Colorful Grid Accent 3" w:uiPriority="73"/>
+    <w:lsdException w:name="Light Shading Accent 4" w:uiPriority="60"/>
+    <w:lsdException w:name="Light List Accent 4" w:uiPriority="61"/>
+    <w:lsdException w:name="Light Grid Accent 4" w:uiPriority="62"/>
+    <w:lsdException w:name="Medium Shading 1 Accent 4" w:uiPriority="63"/>
+    <w:lsdException w:name="Medium Shading 2 Accent 4" w:uiPriority="64"/>
+    <w:lsdException w:name="Medium List 1 Accent 4" w:uiPriority="65"/>
+    <w:lsdException w:name="Medium List 2 Accent 4" w:uiPriority="66"/>
+    <w:lsdException w:name="Medium Grid 1 Accent 4" w:uiPriority="67"/>
+    <w:lsdException w:name="Medium Grid 2 Accent 4" w:uiPriority="68"/>
+    <w:lsdException w:name="Medium Grid 3 Accent 4" w:uiPriority="69"/>
+    <w:lsdException w:name="Dark List Accent 4" w:uiPriority="70"/>
+    <w:lsdException w:name="Colorful Shading Accent 4" w:uiPriority="71"/>
+    <w:lsdException w:name="Colorful List Accent 4" w:uiPriority="72"/>
+    <w:lsdException w:name="Colorful Grid Accent 4" w:uiPriority="73"/>
+    <w:lsdException w:name="Light Shading Accent 5" w:uiPriority="60"/>
+    <w:lsdException w:name="Light List Accent 5" w:uiPriority="61"/>
+    <w:lsdException w:name="Light Grid Accent 5" w:uiPriority="62"/>
+    <w:lsdException w:name="Medium Shading 1 Accent 5" w:uiPriority="63"/>
+    <w:lsdException w:name="Medium Shading 2 Accent 5" w:uiPriority="64"/>
+    <w:lsdException w:name="Medium List 1 Accent 5" w:uiPriority="65"/>
+    <w:lsdException w:name="Medium List 2 Accent 5" w:uiPriority="66"/>
+    <w:lsdException w:name="Medium Grid 1 Accent 5" w:uiPriority="67"/>
+    <w:lsdException w:name="Medium Grid 2 Accent 5" w:uiPriority="68"/>
+    <w:lsdException w:name="Medium Grid 3 Accent 5" w:uiPriority="69"/>
+    <w:lsdException w:name="Dark List Accent 5" w:uiPriority="70"/>
+    <w:lsdException w:name="Colorful Shading Accent 5" w:uiPriority="71"/>
+    <w:lsdException w:name="Colorful List Accent 5" w:uiPriority="72"/>
+    <w:lsdException w:name="Colorful Grid Accent 5" w:uiPriority="73"/>
+    <w:lsdException w:name="Light Shading Accent 6" w:uiPriority="60"/>
+    <w:lsdException w:name="Light List Accent 6" w:uiPriority="61"/>
+    <w:lsdException w:name="Light Grid Accent 6" w:uiPriority="62"/>
+    <w:lsdException w:name="Medium Shading 1 Accent 6" w:uiPriority="63"/>
+    <w:lsdException w:name="Medium Shading 2 Accent 6" w:uiPriority="64"/>
+    <w:lsdException w:name="Medium List 1 Accent 6" w:uiPriority="65"/>
+    <w:lsdException w:name="Medium List 2 Accent 6" w:uiPriority="66"/>
+    <w:lsdException w:name="Medium Grid 1 Accent 6" w:uiPriority="67"/>
+    <w:lsdException w:name="Medium Grid 2 Accent 6" w:uiPriority="68"/>
+    <w:lsdException w:name="Medium Grid 3 Accent 6" w:uiPriority="69"/>
+    <w:lsdException w:name="Dark List Accent 6" w:uiPriority="70"/>
+    <w:lsdException w:name="Colorful Shading Accent 6" w:uiPriority="71"/>
+    <w:lsdException w:name="Colorful List Accent 6" w:uiPriority="72"/>
+    <w:lsdException w:name="Colorful Grid Accent 6" w:uiPriority="73"/>
+    <w:lsdException w:name="Subtle Emphasis" w:uiPriority="19" w:qFormat="1"/>
+    <w:lsdException w:name="Intense Emphasis" w:uiPriority="21" w:qFormat="1"/>
+    <w:lsdException w:name="Subtle Reference" w:uiPriority="31" w:qFormat="1"/>
+    <w:lsdException w:name="Intense Reference" w:uiPriority="32" w:qFormat="1"/>
+    <w:lsdException w:name="Book Title" w:uiPriority="33" w:qFormat="1"/>
+    <w:lsdException w:name="Bibliography" w:semiHidden="1" w:uiPriority="37" w:unhideWhenUsed="1"/>
+    <w:lsdException w:name="TOC Heading" w:semiHidden="1" w:uiPriority="39" w:unhideWhenUsed="1" w:qFormat="1"/>
+    <w:lsdException w:name="Plain Table 1" w:uiPriority="41"/>
+    <w:lsdException w:name="Plain Table 2" w:uiPriority="42"/>
+    <w:lsdException w:name="Plain Table 3" w:uiPriority="43"/>
+    <w:lsdException w:name="Plain Table 4" w:uiPriority="44"/>
+    <w:lsdException w:name="Plain Table 5" w:uiPriority="45"/>
+    <w:lsdException w:name="Grid Table Light" w:uiPriority="40"/>
+    <w:lsdException w:name="Grid Table 1 Light" w:uiPriority="46"/>
+    <w:lsdException w:name="Grid Table 2" w:uiPriority="47"/>
+    <w:lsdException w:name="Grid Table 3" w:uiPriority="48"/>
+    <w:lsdException w:name="Grid Table 4" w:uiPriority="49"/>
+    <w:lsdException w:name="Grid Table 5 Dark" w:uiPriority="50"/>
+    <w:lsdException w:name="Grid Table 6 Colorful" w:uiPriority="51"/>
+    <w:lsdException w:name="Grid Table 7 Colorful" w:uiPriority="52"/>
+    <w:lsdException w:name="Grid Table 1 Light Accent 1" w:uiPriority="46"/>
+    <w:lsdException w:name="Grid Table 2 Accent 1" w:uiPriority="47"/>
+    <w:lsdException w:name="Grid Table 3 Accent 1" w:uiPriority="48"/>
+    <w:lsdException w:name="Grid Table 4 Accent 1" w:uiPriority="49"/>
+    <w:lsdException w:name="Grid Table 5 Dark Accent 1" w:uiPriority="50"/>
+    <w:lsdException w:name="Grid Table 6 Colorful Accent 1" w:uiPriority="51"/>
+    <w:lsdException w:name="Grid Table 7 Colorful Accent 1" w:uiPriority="52"/>
+    <w:lsdException w:name="Grid Table 1 Light Accent 2" w:uiPriority="46"/>
+    <w:lsdException w:name="Grid Table 2 Accent 2" w:uiPriority="47"/>
+    <w:lsdException w:name="Grid Table 3 Accent 2" w:uiPriority="48"/>
+    <w:lsdException w:name="Grid Table 4 Accent 2" w:uiPriority="49"/>
+    <w:lsdException w:name="Grid Table 5 Dark Accent 2" w:uiPriority="50"/>
+    <w:lsdException w:name="Grid Table 6 Colorful Accent 2" w:uiPriority="51"/>
+    <w:lsdException w:name="Grid Table 7 Colorful Accent 2" w:uiPriority="52"/>
+    <w:lsdException w:name="Grid Table 1 Light Accent 3" w:uiPriority="46"/>
+    <w:lsdException w:name="Grid Table 2 Accent 3" w:uiPriority="47"/>
+    <w:lsdException w:name="Grid Table 3 Accent 3" w:uiPriority="48"/>
+    <w:lsdException w:name="Grid Table 4 Accent 3" w:uiPriority="49"/>
+    <w:lsdException w:name="Grid Table 5 Dark Accent 3" w:uiPriority="50"/>
+    <w:lsdException w:name="Grid Table 6 Colorful Accent 3" w:uiPriority="51"/>
+    <w:lsdException w:name="Grid Table 7 Colorful Accent 3" w:uiPriority="52"/>
+    <w:lsdException w:name="Grid Table 1 Light Accent 4" w:uiPriority="46"/>
+    <w:lsdException w:name="Grid Table 2 Accent 4" w:uiPriority="47"/>
+    <w:lsdException w:name="Grid Table 3 Accent 4" w:uiPriority="48"/>
+    <w:lsdException w:name="Grid Table 4 Accent 4" w:uiPriority="49"/>
+    <w:lsdException w:name="Grid Table 5 Dark Accent 4" w:uiPriority="50"/>
+    <w:lsdException w:name="Grid Table 6 Colorful Accent 4" w:uiPriority="51"/>
+    <w:lsdException w:name="Grid Table 7 Colorful Accent 4" w:uiPriority="52"/>
+    <w:lsdException w:name="Grid Table 1 Light Accent 5" w:uiPriority="46"/>
+    <w:lsdException w:name="Grid Table 2 Accent 5" w:uiPriority="47"/>
+    <w:lsdException w:name="Grid Table 3 Accent 5" w:uiPriority="48"/>
+    <w:lsdException w:name="Grid Table 4 Accent 5" w:uiPriority="49"/>
+    <w:lsdException w:name="Grid Table 5 Dark Accent 5" w:uiPriority="50"/>
+    <w:lsdException w:name="Grid Table 6 Colorful Accent 5" w:uiPriority="51"/>
+    <w:lsdException w:name="Grid Table 7 Colorful Accent 5" w:uiPriority="52"/>
+    <w:lsdException w:name="Grid Table 1 Light Accent 6" w:uiPriority="46"/>
+    <w:lsdException w:name="Grid Table 2 Accent 6" w:uiPriority="47"/>
+    <w:lsdException w:name="Grid Table 3 Accent 6" w:uiPriority="48"/>
+    <w:lsdException w:name="Grid Table 4 Accent 6" w:uiPriority="49"/>
+    <w:lsdException w:name="Grid Table 5 Dark Accent 6" w:uiPriority="50"/>
+    <w:lsdException w:name="Grid Table 6 Colorful Accent 6" w:uiPriority="51"/>
+    <w:lsdException w:name="Grid Table 7 Colorful Accent 6" w:uiPriority="52"/>
+    <w:lsdException w:name="List Table 1 Light" w:uiPriority="46"/>
+    <w:lsdException w:name="List Table 2" w:uiPriority="47"/>
+    <w:lsdException w:name="List Table 3" w:uiPriority="48"/>
+    <w:lsdException w:name="List Table 4" w:uiPriority="49"/>
+    <w:lsdException w:name="List Table 5 Dark" w:uiPriority="50"/>
+    <w:lsdException w:name="List Table 6 Colorful" w:uiPriority="51"/>
+    <w:lsdException w:name="List Table 7 Colorful" w:uiPriority="52"/>
+    <w:lsdException w:name="List Table 1 Light Accent 1" w:uiPriority="46"/>
+    <w:lsdException w:name="List Table 2 Accent 1" w:uiPriority="47"/>
+    <w:lsdException w:name="List Table 3 Accent 1" w:uiPriority="48"/>
+    <w:lsdException w:name="List Table 4 Accent 1" w:uiPriority="49"/>
+    <w:lsdException w:name="List Table 5 Dark Accent 1" w:uiPriority="50"/>
+    <w:lsdException w:name="List Table 6 Colorful Accent 1" w:uiPriority="51"/>
+    <w:lsdException w:name="List Table 7 Colorful Accent 1" w:uiPriority="52"/>
+    <w:lsdException w:name="List Table 1 Light Accent 2" w:uiPriority="46"/>
+    <w:lsdException w:name="List Table 2 Accent 2" w:uiPriority="47"/>
+    <w:lsdException w:name="List Table 3 Accent 2" w:uiPriority="48"/>
+    <w:lsdException w:name="List Table 4 Accent 2" w:uiPriority="49"/>
+    <w:lsdException w:name="List Table 5 Dark Accent 2" w:uiPriority="50"/>
+    <w:lsdException w:name="List Table 6 Colorful Accent 2" w:uiPriority="51"/>
+    <w:lsdException w:name="List Table 7 Colorful Accent 2" w:uiPriority="52"/>
+    <w:lsdException w:name="List Table 1 Light Accent 3" w:uiPriority="46"/>
+    <w:lsdException w:name="List Table 2 Accent 3" w:uiPriority="47"/>
+    <w:lsdException w:name="List Table 3 Accent 3" w:uiPriority="48"/>
+    <w:lsdException w:name="List Table 4 Accent 3" w:uiPriority="49"/>
+    <w:lsdException w:name="List Table 5 Dark Accent 3" w:uiPriority="50"/>
+    <w:lsdException w:name="List Table 6 Colorful Accent 3" w:uiPriority="51"/>
+    <w:lsdException w:name="List Table 7 Colorful Accent 3" w:uiPriority="52"/>
+    <w:lsdException w:name="List Table 1 Light Accent 4" w:uiPriority="46"/>
+    <w:lsdException w:name="List Table 2 Accent 4" w:uiPriority="47"/>
+    <w:lsdException w:name="List Table 3 Accent 4" w:uiPriority="48"/>
+    <w:lsdException w:name="List Table 4 Accent 4" w:uiPriority="49"/>
+    <w:lsdException w:name="List Table 5 Dark Accent 4" w:uiPriority="50"/>
+    <w:lsdException w:name="List Table 6 Colorful Accent 4" w:uiPriority="51"/>
+    <w:lsdException w:name="List Table 7 Colorful Accent 4" w:uiPriority="52"/>
+    <w:lsdException w:name="List Table 1 Light Accent 5" w:uiPriority="46"/>
+    <w:lsdException w:name="List Table 2 Accent 5" w:uiPriority="47"/>
+    <w:lsdException w:name="List Table 3 Accent 5" w:uiPriority="48"/>
+    <w:lsdException w:name="List Table 4 Accent 5" w:uiPriority="49"/>
+    <w:lsdException w:name="List Table 5 Dark Accent 5" w:uiPriority="50"/>
+    <w:lsdException w:name="List Table 6 Colorful Accent 5" w:uiPriority="51"/>
+    <w:lsdException w:name="List Table 7 Colorful Accent 5" w:uiPriority="52"/>
+    <w:lsdException w:name="List Table 1 Light Accent 6" w:uiPriority="46"/>
+    <w:lsdException w:name="List Table 2 Accent 6" w:uiPriority="47"/>
+    <w:lsdException w:name="List Table 3 Accent 6" w:uiPriority="48"/>
+    <w:lsdException w:name="List Table 4 Accent 6" w:uiPriority="49"/>
+    <w:lsdException w:name="List Table 5 Dark Accent 6" w:uiPriority="50"/>
+    <w:lsdException w:name="List Table 6 Colorful Accent 6" w:uiPriority="51"/>
+    <w:lsdException w:name="List Table 7 Colorful Accent 6" w:uiPriority="52"/>
+    <w:lsdException w:name="Mention" w:semiHidden="1" w:unhideWhenUsed="1"/>
+    <w:lsdException w:name="Smart Hyperlink" w:semiHidden="1" w:unhideWhenUsed="1"/>
+    <w:lsdException w:name="Hashtag" w:semiHidden="1" w:unhideWhenUsed="1"/>
+    <w:lsdException w:name="Unresolved Mention" w:semiHidden="1" w:unhideWhenUsed="1"/>
+    <w:lsdException w:name="Smart Link" w:semiHidden="1" w:unhideWhenUsed="1"/>
   </w:latentStyles>
   <w:style w:type="paragraph" w:default="1" w:styleId="Normal">
     <w:name w:val="Normal"/>
@@ -9168,7 +10147,6 @@
       <w:spacing w:after="0" w:line="240" w:lineRule="auto"/>
     </w:pPr>
     <w:tblPr>
-      <w:tblInd w:w="0" w:type="dxa"/>
       <w:tblBorders>
         <w:top w:val="single" w:sz="4" w:space="0" w:color="auto"/>
         <w:left w:val="single" w:sz="4" w:space="0" w:color="auto"/>
@@ -9177,463 +10155,6 @@
         <w:insideH w:val="single" w:sz="4" w:space="0" w:color="auto"/>
         <w:insideV w:val="single" w:sz="4" w:space="0" w:color="auto"/>
       </w:tblBorders>
-      <w:tblCellMar>
-        <w:top w:w="0" w:type="dxa"/>
-        <w:left w:w="108" w:type="dxa"/>
-        <w:bottom w:w="0" w:type="dxa"/>
-        <w:right w:w="108" w:type="dxa"/>
-      </w:tblCellMar>
-    </w:tblPr>
-  </w:style>
-</w:styles>
-</file>
-
-<file path=word/stylesWithEffects.xml><?xml version="1.0" encoding="utf-8"?>
-<w:styles xmlns:wpc="http://schemas.microsoft.com/office/word/2010/wordprocessingCanvas" xmlns:mc="http://schemas.openxmlformats.org/markup-compatibility/2006" xmlns:o="urn:schemas-microsoft-com:office:office" xmlns:r="http://schemas.openxmlformats.org/officeDocument/2006/relationships" xmlns:m="http://schemas.openxmlformats.org/officeDocument/2006/math" xmlns:v="urn:schemas-microsoft-com:vml" xmlns:wp14="http://schemas.microsoft.com/office/word/2010/wordprocessingDrawing" xmlns:wp="http://schemas.openxmlformats.org/drawingml/2006/wordprocessingDrawing" xmlns:w10="urn:schemas-microsoft-com:office:word" xmlns:w="http://schemas.openxmlformats.org/wordprocessingml/2006/main" xmlns:w14="http://schemas.microsoft.com/office/word/2010/wordml" xmlns:wpg="http://schemas.microsoft.com/office/word/2010/wordprocessingGroup" xmlns:wpi="http://schemas.microsoft.com/office/word/2010/wordprocessingInk" xmlns:wne="http://schemas.microsoft.com/office/word/2006/wordml" xmlns:wps="http://schemas.microsoft.com/office/word/2010/wordprocessingShape" mc:Ignorable="w14 wp14">
-  <w:docDefaults>
-    <w:rPrDefault>
-      <w:rPr>
-        <w:rFonts w:asciiTheme="minorHAnsi" w:eastAsiaTheme="minorHAnsi" w:hAnsiTheme="minorHAnsi" w:cstheme="minorBidi"/>
-        <w:sz w:val="22"/>
-        <w:szCs w:val="22"/>
-        <w:lang w:val="en-US" w:eastAsia="en-US" w:bidi="ar-SA"/>
-      </w:rPr>
-    </w:rPrDefault>
-    <w:pPrDefault>
-      <w:pPr>
-        <w:spacing w:after="200" w:line="276" w:lineRule="auto"/>
-      </w:pPr>
-    </w:pPrDefault>
-  </w:docDefaults>
-  <w:latentStyles w:defLockedState="0" w:defUIPriority="99" w:defSemiHidden="1" w:defUnhideWhenUsed="1" w:defQFormat="0" w:count="267">
-    <w:lsdException w:name="Normal" w:semiHidden="0" w:uiPriority="0" w:unhideWhenUsed="0" w:qFormat="1"/>
-    <w:lsdException w:name="heading 1" w:semiHidden="0" w:uiPriority="9" w:unhideWhenUsed="0" w:qFormat="1"/>
-    <w:lsdException w:name="heading 2" w:uiPriority="9" w:qFormat="1"/>
-    <w:lsdException w:name="heading 3" w:uiPriority="9" w:qFormat="1"/>
-    <w:lsdException w:name="heading 4" w:uiPriority="9" w:qFormat="1"/>
-    <w:lsdException w:name="heading 5" w:uiPriority="9" w:qFormat="1"/>
-    <w:lsdException w:name="heading 6" w:uiPriority="9" w:qFormat="1"/>
-    <w:lsdException w:name="heading 7" w:uiPriority="9" w:qFormat="1"/>
-    <w:lsdException w:name="heading 8" w:uiPriority="9" w:qFormat="1"/>
-    <w:lsdException w:name="heading 9" w:uiPriority="9" w:qFormat="1"/>
-    <w:lsdException w:name="toc 1" w:uiPriority="39"/>
-    <w:lsdException w:name="toc 2" w:uiPriority="39"/>
-    <w:lsdException w:name="toc 3" w:uiPriority="39"/>
-    <w:lsdException w:name="toc 4" w:uiPriority="39"/>
-    <w:lsdException w:name="toc 5" w:uiPriority="39"/>
-    <w:lsdException w:name="toc 6" w:uiPriority="39"/>
-    <w:lsdException w:name="toc 7" w:uiPriority="39"/>
-    <w:lsdException w:name="toc 8" w:uiPriority="39"/>
-    <w:lsdException w:name="toc 9" w:uiPriority="39"/>
-    <w:lsdException w:name="caption" w:uiPriority="35" w:qFormat="1"/>
-    <w:lsdException w:name="Title" w:semiHidden="0" w:uiPriority="10" w:unhideWhenUsed="0" w:qFormat="1"/>
-    <w:lsdException w:name="Default Paragraph Font" w:uiPriority="1"/>
-    <w:lsdException w:name="Subtitle" w:semiHidden="0" w:uiPriority="11" w:unhideWhenUsed="0" w:qFormat="1"/>
-    <w:lsdException w:name="Strong" w:semiHidden="0" w:uiPriority="22" w:unhideWhenUsed="0" w:qFormat="1"/>
-    <w:lsdException w:name="Emphasis" w:semiHidden="0" w:uiPriority="20" w:unhideWhenUsed="0" w:qFormat="1"/>
-    <w:lsdException w:name="Table Grid" w:semiHidden="0" w:uiPriority="59" w:unhideWhenUsed="0"/>
-    <w:lsdException w:name="Placeholder Text" w:unhideWhenUsed="0"/>
-    <w:lsdException w:name="No Spacing" w:semiHidden="0" w:uiPriority="1" w:unhideWhenUsed="0" w:qFormat="1"/>
-    <w:lsdException w:name="Light Shading" w:semiHidden="0" w:uiPriority="60" w:unhideWhenUsed="0"/>
-    <w:lsdException w:name="Light List" w:semiHidden="0" w:uiPriority="61" w:unhideWhenUsed="0"/>
-    <w:lsdException w:name="Light Grid" w:semiHidden="0" w:uiPriority="62" w:unhideWhenUsed="0"/>
-    <w:lsdException w:name="Medium Shading 1" w:semiHidden="0" w:uiPriority="63" w:unhideWhenUsed="0"/>
-    <w:lsdException w:name="Medium Shading 2" w:semiHidden="0" w:uiPriority="64" w:unhideWhenUsed="0"/>
-    <w:lsdException w:name="Medium List 1" w:semiHidden="0" w:uiPriority="65" w:unhideWhenUsed="0"/>
-    <w:lsdException w:name="Medium List 2" w:semiHidden="0" w:uiPriority="66" w:unhideWhenUsed="0"/>
-    <w:lsdException w:name="Medium Grid 1" w:semiHidden="0" w:uiPriority="67" w:unhideWhenUsed="0"/>
-    <w:lsdException w:name="Medium Grid 2" w:semiHidden="0" w:uiPriority="68" w:unhideWhenUsed="0"/>
-    <w:lsdException w:name="Medium Grid 3" w:semiHidden="0" w:uiPriority="69" w:unhideWhenUsed="0"/>
-    <w:lsdException w:name="Dark List" w:semiHidden="0" w:uiPriority="70" w:unhideWhenUsed="0"/>
-    <w:lsdException w:name="Colorful Shading" w:semiHidden="0" w:uiPriority="71" w:unhideWhenUsed="0"/>
-    <w:lsdException w:name="Colorful List" w:semiHidden="0" w:uiPriority="72" w:unhideWhenUsed="0"/>
-    <w:lsdException w:name="Colorful Grid" w:semiHidden="0" w:uiPriority="73" w:unhideWhenUsed="0"/>
-    <w:lsdException w:name="Light Shading Accent 1" w:semiHidden="0" w:uiPriority="60" w:unhideWhenUsed="0"/>
-    <w:lsdException w:name="Light List Accent 1" w:semiHidden="0" w:uiPriority="61" w:unhideWhenUsed="0"/>
-    <w:lsdException w:name="Light Grid Accent 1" w:semiHidden="0" w:uiPriority="62" w:unhideWhenUsed="0"/>
-    <w:lsdException w:name="Medium Shading 1 Accent 1" w:semiHidden="0" w:uiPriority="63" w:unhideWhenUsed="0"/>
-    <w:lsdException w:name="Medium Shading 2 Accent 1" w:semiHidden="0" w:uiPriority="64" w:unhideWhenUsed="0"/>
-    <w:lsdException w:name="Medium List 1 Accent 1" w:semiHidden="0" w:uiPriority="65" w:unhideWhenUsed="0"/>
-    <w:lsdException w:name="Revision" w:unhideWhenUsed="0"/>
-    <w:lsdException w:name="List Paragraph" w:semiHidden="0" w:uiPriority="34" w:unhideWhenUsed="0" w:qFormat="1"/>
-    <w:lsdException w:name="Quote" w:semiHidden="0" w:uiPriority="29" w:unhideWhenUsed="0" w:qFormat="1"/>
-    <w:lsdException w:name="Intense Quote" w:semiHidden="0" w:uiPriority="30" w:unhideWhenUsed="0" w:qFormat="1"/>
-    <w:lsdException w:name="Medium List 2 Accent 1" w:semiHidden="0" w:uiPriority="66" w:unhideWhenUsed="0"/>
-    <w:lsdException w:name="Medium Grid 1 Accent 1" w:semiHidden="0" w:uiPriority="67" w:unhideWhenUsed="0"/>
-    <w:lsdException w:name="Medium Grid 2 Accent 1" w:semiHidden="0" w:uiPriority="68" w:unhideWhenUsed="0"/>
-    <w:lsdException w:name="Medium Grid 3 Accent 1" w:semiHidden="0" w:uiPriority="69" w:unhideWhenUsed="0"/>
-    <w:lsdException w:name="Dark List Accent 1" w:semiHidden="0" w:uiPriority="70" w:unhideWhenUsed="0"/>
-    <w:lsdException w:name="Colorful Shading Accent 1" w:semiHidden="0" w:uiPriority="71" w:unhideWhenUsed="0"/>
-    <w:lsdException w:name="Colorful List Accent 1" w:semiHidden="0" w:uiPriority="72" w:unhideWhenUsed="0"/>
-    <w:lsdException w:name="Colorful Grid Accent 1" w:semiHidden="0" w:uiPriority="73" w:unhideWhenUsed="0"/>
-    <w:lsdException w:name="Light Shading Accent 2" w:semiHidden="0" w:uiPriority="60" w:unhideWhenUsed="0"/>
-    <w:lsdException w:name="Light List Accent 2" w:semiHidden="0" w:uiPriority="61" w:unhideWhenUsed="0"/>
-    <w:lsdException w:name="Light Grid Accent 2" w:semiHidden="0" w:uiPriority="62" w:unhideWhenUsed="0"/>
-    <w:lsdException w:name="Medium Shading 1 Accent 2" w:semiHidden="0" w:uiPriority="63" w:unhideWhenUsed="0"/>
-    <w:lsdException w:name="Medium Shading 2 Accent 2" w:semiHidden="0" w:uiPriority="64" w:unhideWhenUsed="0"/>
-    <w:lsdException w:name="Medium List 1 Accent 2" w:semiHidden="0" w:uiPriority="65" w:unhideWhenUsed="0"/>
-    <w:lsdException w:name="Medium List 2 Accent 2" w:semiHidden="0" w:uiPriority="66" w:unhideWhenUsed="0"/>
-    <w:lsdException w:name="Medium Grid 1 Accent 2" w:semiHidden="0" w:uiPriority="67" w:unhideWhenUsed="0"/>
-    <w:lsdException w:name="Medium Grid 2 Accent 2" w:semiHidden="0" w:uiPriority="68" w:unhideWhenUsed="0"/>
-    <w:lsdException w:name="Medium Grid 3 Accent 2" w:semiHidden="0" w:uiPriority="69" w:unhideWhenUsed="0"/>
-    <w:lsdException w:name="Dark List Accent 2" w:semiHidden="0" w:uiPriority="70" w:unhideWhenUsed="0"/>
-    <w:lsdException w:name="Colorful Shading Accent 2" w:semiHidden="0" w:uiPriority="71" w:unhideWhenUsed="0"/>
-    <w:lsdException w:name="Colorful List Accent 2" w:semiHidden="0" w:uiPriority="72" w:unhideWhenUsed="0"/>
-    <w:lsdException w:name="Colorful Grid Accent 2" w:semiHidden="0" w:uiPriority="73" w:unhideWhenUsed="0"/>
-    <w:lsdException w:name="Light Shading Accent 3" w:semiHidden="0" w:uiPriority="60" w:unhideWhenUsed="0"/>
-    <w:lsdException w:name="Light List Accent 3" w:semiHidden="0" w:uiPriority="61" w:unhideWhenUsed="0"/>
-    <w:lsdException w:name="Light Grid Accent 3" w:semiHidden="0" w:uiPriority="62" w:unhideWhenUsed="0"/>
-    <w:lsdException w:name="Medium Shading 1 Accent 3" w:semiHidden="0" w:uiPriority="63" w:unhideWhenUsed="0"/>
-    <w:lsdException w:name="Medium Shading 2 Accent 3" w:semiHidden="0" w:uiPriority="64" w:unhideWhenUsed="0"/>
-    <w:lsdException w:name="Medium List 1 Accent 3" w:semiHidden="0" w:uiPriority="65" w:unhideWhenUsed="0"/>
-    <w:lsdException w:name="Medium List 2 Accent 3" w:semiHidden="0" w:uiPriority="66" w:unhideWhenUsed="0"/>
-    <w:lsdException w:name="Medium Grid 1 Accent 3" w:semiHidden="0" w:uiPriority="67" w:unhideWhenUsed="0"/>
-    <w:lsdException w:name="Medium Grid 2 Accent 3" w:semiHidden="0" w:uiPriority="68" w:unhideWhenUsed="0"/>
-    <w:lsdException w:name="Medium Grid 3 Accent 3" w:semiHidden="0" w:uiPriority="69" w:unhideWhenUsed="0"/>
-    <w:lsdException w:name="Dark List Accent 3" w:semiHidden="0" w:uiPriority="70" w:unhideWhenUsed="0"/>
-    <w:lsdException w:name="Colorful Shading Accent 3" w:semiHidden="0" w:uiPriority="71" w:unhideWhenUsed="0"/>
-    <w:lsdException w:name="Colorful List Accent 3" w:semiHidden="0" w:uiPriority="72" w:unhideWhenUsed="0"/>
-    <w:lsdException w:name="Colorful Grid Accent 3" w:semiHidden="0" w:uiPriority="73" w:unhideWhenUsed="0"/>
-    <w:lsdException w:name="Light Shading Accent 4" w:semiHidden="0" w:uiPriority="60" w:unhideWhenUsed="0"/>
-    <w:lsdException w:name="Light List Accent 4" w:semiHidden="0" w:uiPriority="61" w:unhideWhenUsed="0"/>
-    <w:lsdException w:name="Light Grid Accent 4" w:semiHidden="0" w:uiPriority="62" w:unhideWhenUsed="0"/>
-    <w:lsdException w:name="Medium Shading 1 Accent 4" w:semiHidden="0" w:uiPriority="63" w:unhideWhenUsed="0"/>
-    <w:lsdException w:name="Medium Shading 2 Accent 4" w:semiHidden="0" w:uiPriority="64" w:unhideWhenUsed="0"/>
-    <w:lsdException w:name="Medium List 1 Accent 4" w:semiHidden="0" w:uiPriority="65" w:unhideWhenUsed="0"/>
-    <w:lsdException w:name="Medium List 2 Accent 4" w:semiHidden="0" w:uiPriority="66" w:unhideWhenUsed="0"/>
-    <w:lsdException w:name="Medium Grid 1 Accent 4" w:semiHidden="0" w:uiPriority="67" w:unhideWhenUsed="0"/>
-    <w:lsdException w:name="Medium Grid 2 Accent 4" w:semiHidden="0" w:uiPriority="68" w:unhideWhenUsed="0"/>
-    <w:lsdException w:name="Medium Grid 3 Accent 4" w:semiHidden="0" w:uiPriority="69" w:unhideWhenUsed="0"/>
-    <w:lsdException w:name="Dark List Accent 4" w:semiHidden="0" w:uiPriority="70" w:unhideWhenUsed="0"/>
-    <w:lsdException w:name="Colorful Shading Accent 4" w:semiHidden="0" w:uiPriority="71" w:unhideWhenUsed="0"/>
-    <w:lsdException w:name="Colorful List Accent 4" w:semiHidden="0" w:uiPriority="72" w:unhideWhenUsed="0"/>
-    <w:lsdException w:name="Colorful Grid Accent 4" w:semiHidden="0" w:uiPriority="73" w:unhideWhenUsed="0"/>
-    <w:lsdException w:name="Light Shading Accent 5" w:semiHidden="0" w:uiPriority="60" w:unhideWhenUsed="0"/>
-    <w:lsdException w:name="Light List Accent 5" w:semiHidden="0" w:uiPriority="61" w:unhideWhenUsed="0"/>
-    <w:lsdException w:name="Light Grid Accent 5" w:semiHidden="0" w:uiPriority="62" w:unhideWhenUsed="0"/>
-    <w:lsdException w:name="Medium Shading 1 Accent 5" w:semiHidden="0" w:uiPriority="63" w:unhideWhenUsed="0"/>
-    <w:lsdException w:name="Medium Shading 2 Accent 5" w:semiHidden="0" w:uiPriority="64" w:unhideWhenUsed="0"/>
-    <w:lsdException w:name="Medium List 1 Accent 5" w:semiHidden="0" w:uiPriority="65" w:unhideWhenUsed="0"/>
-    <w:lsdException w:name="Medium List 2 Accent 5" w:semiHidden="0" w:uiPriority="66" w:unhideWhenUsed="0"/>
-    <w:lsdException w:name="Medium Grid 1 Accent 5" w:semiHidden="0" w:uiPriority="67" w:unhideWhenUsed="0"/>
-    <w:lsdException w:name="Medium Grid 2 Accent 5" w:semiHidden="0" w:uiPriority="68" w:unhideWhenUsed="0"/>
-    <w:lsdException w:name="Medium Grid 3 Accent 5" w:semiHidden="0" w:uiPriority="69" w:unhideWhenUsed="0"/>
-    <w:lsdException w:name="Dark List Accent 5" w:semiHidden="0" w:uiPriority="70" w:unhideWhenUsed="0"/>
-    <w:lsdException w:name="Colorful Shading Accent 5" w:semiHidden="0" w:uiPriority="71" w:unhideWhenUsed="0"/>
-    <w:lsdException w:name="Colorful List Accent 5" w:semiHidden="0" w:uiPriority="72" w:unhideWhenUsed="0"/>
-    <w:lsdException w:name="Colorful Grid Accent 5" w:semiHidden="0" w:uiPriority="73" w:unhideWhenUsed="0"/>
-    <w:lsdException w:name="Light Shading Accent 6" w:semiHidden="0" w:uiPriority="60" w:unhideWhenUsed="0"/>
-    <w:lsdException w:name="Light List Accent 6" w:semiHidden="0" w:uiPriority="61" w:unhideWhenUsed="0"/>
-    <w:lsdException w:name="Light Grid Accent 6" w:semiHidden="0" w:uiPriority="62" w:unhideWhenUsed="0"/>
-    <w:lsdException w:name="Medium Shading 1 Accent 6" w:semiHidden="0" w:uiPriority="63" w:unhideWhenUsed="0"/>
-    <w:lsdException w:name="Medium Shading 2 Accent 6" w:semiHidden="0" w:uiPriority="64" w:unhideWhenUsed="0"/>
-    <w:lsdException w:name="Medium List 1 Accent 6" w:semiHidden="0" w:uiPriority="65" w:unhideWhenUsed="0"/>
-    <w:lsdException w:name="Medium List 2 Accent 6" w:semiHidden="0" w:uiPriority="66" w:unhideWhenUsed="0"/>
-    <w:lsdException w:name="Medium Grid 1 Accent 6" w:semiHidden="0" w:uiPriority="67" w:unhideWhenUsed="0"/>
-    <w:lsdException w:name="Medium Grid 2 Accent 6" w:semiHidden="0" w:uiPriority="68" w:unhideWhenUsed="0"/>
-    <w:lsdException w:name="Medium Grid 3 Accent 6" w:semiHidden="0" w:uiPriority="69" w:unhideWhenUsed="0"/>
-    <w:lsdException w:name="Dark List Accent 6" w:semiHidden="0" w:uiPriority="70" w:unhideWhenUsed="0"/>
-    <w:lsdException w:name="Colorful Shading Accent 6" w:semiHidden="0" w:uiPriority="71" w:unhideWhenUsed="0"/>
-    <w:lsdException w:name="Colorful List Accent 6" w:semiHidden="0" w:uiPriority="72" w:unhideWhenUsed="0"/>
-    <w:lsdException w:name="Colorful Grid Accent 6" w:semiHidden="0" w:uiPriority="73" w:unhideWhenUsed="0"/>
-    <w:lsdException w:name="Subtle Emphasis" w:semiHidden="0" w:uiPriority="19" w:unhideWhenUsed="0" w:qFormat="1"/>
-    <w:lsdException w:name="Intense Emphasis" w:semiHidden="0" w:uiPriority="21" w:unhideWhenUsed="0" w:qFormat="1"/>
-    <w:lsdException w:name="Subtle Reference" w:semiHidden="0" w:uiPriority="31" w:unhideWhenUsed="0" w:qFormat="1"/>
-    <w:lsdException w:name="Intense Reference" w:semiHidden="0" w:uiPriority="32" w:unhideWhenUsed="0" w:qFormat="1"/>
-    <w:lsdException w:name="Book Title" w:semiHidden="0" w:uiPriority="33" w:unhideWhenUsed="0" w:qFormat="1"/>
-    <w:lsdException w:name="Bibliography" w:uiPriority="37"/>
-    <w:lsdException w:name="TOC Heading" w:uiPriority="39" w:qFormat="1"/>
-  </w:latentStyles>
-  <w:style w:type="paragraph" w:default="1" w:styleId="Normal">
-    <w:name w:val="Normal"/>
-    <w:qFormat/>
-  </w:style>
-  <w:style w:type="paragraph" w:styleId="Heading1">
-    <w:name w:val="heading 1"/>
-    <w:basedOn w:val="Normal"/>
-    <w:next w:val="Normal"/>
-    <w:link w:val="Heading1Char"/>
-    <w:uiPriority w:val="9"/>
-    <w:qFormat/>
-    <w:rsid w:val="009745FD"/>
-    <w:pPr>
-      <w:keepNext/>
-      <w:keepLines/>
-      <w:spacing w:before="480" w:after="0"/>
-      <w:outlineLvl w:val="0"/>
-    </w:pPr>
-    <w:rPr>
-      <w:rFonts w:asciiTheme="majorHAnsi" w:eastAsiaTheme="majorEastAsia" w:hAnsiTheme="majorHAnsi" w:cstheme="majorBidi"/>
-      <w:b/>
-      <w:bCs/>
-      <w:color w:val="365F91" w:themeColor="accent1" w:themeShade="BF"/>
-      <w:sz w:val="28"/>
-      <w:szCs w:val="28"/>
-    </w:rPr>
-  </w:style>
-  <w:style w:type="paragraph" w:styleId="Heading2">
-    <w:name w:val="heading 2"/>
-    <w:basedOn w:val="Normal"/>
-    <w:next w:val="Normal"/>
-    <w:link w:val="Heading2Char"/>
-    <w:uiPriority w:val="9"/>
-    <w:unhideWhenUsed/>
-    <w:qFormat/>
-    <w:rsid w:val="00BC2DBC"/>
-    <w:pPr>
-      <w:keepNext/>
-      <w:keepLines/>
-      <w:spacing w:before="200" w:after="0"/>
-      <w:outlineLvl w:val="1"/>
-    </w:pPr>
-    <w:rPr>
-      <w:rFonts w:asciiTheme="majorHAnsi" w:eastAsiaTheme="majorEastAsia" w:hAnsiTheme="majorHAnsi" w:cstheme="majorBidi"/>
-      <w:b/>
-      <w:bCs/>
-      <w:color w:val="4F81BD" w:themeColor="accent1"/>
-      <w:sz w:val="26"/>
-      <w:szCs w:val="26"/>
-    </w:rPr>
-  </w:style>
-  <w:style w:type="character" w:default="1" w:styleId="DefaultParagraphFont">
-    <w:name w:val="Default Paragraph Font"/>
-    <w:uiPriority w:val="1"/>
-    <w:semiHidden/>
-    <w:unhideWhenUsed/>
-  </w:style>
-  <w:style w:type="table" w:default="1" w:styleId="TableNormal">
-    <w:name w:val="Normal Table"/>
-    <w:uiPriority w:val="99"/>
-    <w:semiHidden/>
-    <w:unhideWhenUsed/>
-    <w:tblPr>
-      <w:tblInd w:w="0" w:type="dxa"/>
-      <w:tblCellMar>
-        <w:top w:w="0" w:type="dxa"/>
-        <w:left w:w="108" w:type="dxa"/>
-        <w:bottom w:w="0" w:type="dxa"/>
-        <w:right w:w="108" w:type="dxa"/>
-      </w:tblCellMar>
-    </w:tblPr>
-  </w:style>
-  <w:style w:type="numbering" w:default="1" w:styleId="NoList">
-    <w:name w:val="No List"/>
-    <w:uiPriority w:val="99"/>
-    <w:semiHidden/>
-    <w:unhideWhenUsed/>
-  </w:style>
-  <w:style w:type="paragraph" w:styleId="ListParagraph">
-    <w:name w:val="List Paragraph"/>
-    <w:basedOn w:val="Normal"/>
-    <w:uiPriority w:val="34"/>
-    <w:qFormat/>
-    <w:rsid w:val="00D65F89"/>
-    <w:pPr>
-      <w:ind w:left="720"/>
-      <w:contextualSpacing/>
-    </w:pPr>
-  </w:style>
-  <w:style w:type="character" w:customStyle="1" w:styleId="Heading1Char">
-    <w:name w:val="Heading 1 Char"/>
-    <w:basedOn w:val="DefaultParagraphFont"/>
-    <w:link w:val="Heading1"/>
-    <w:uiPriority w:val="9"/>
-    <w:rsid w:val="009745FD"/>
-    <w:rPr>
-      <w:rFonts w:asciiTheme="majorHAnsi" w:eastAsiaTheme="majorEastAsia" w:hAnsiTheme="majorHAnsi" w:cstheme="majorBidi"/>
-      <w:b/>
-      <w:bCs/>
-      <w:color w:val="365F91" w:themeColor="accent1" w:themeShade="BF"/>
-      <w:sz w:val="28"/>
-      <w:szCs w:val="28"/>
-    </w:rPr>
-  </w:style>
-  <w:style w:type="paragraph" w:styleId="TOCHeading">
-    <w:name w:val="TOC Heading"/>
-    <w:basedOn w:val="Heading1"/>
-    <w:next w:val="Normal"/>
-    <w:uiPriority w:val="39"/>
-    <w:semiHidden/>
-    <w:unhideWhenUsed/>
-    <w:qFormat/>
-    <w:rsid w:val="009745FD"/>
-    <w:pPr>
-      <w:outlineLvl w:val="9"/>
-    </w:pPr>
-    <w:rPr>
-      <w:lang w:eastAsia="ja-JP"/>
-    </w:rPr>
-  </w:style>
-  <w:style w:type="paragraph" w:styleId="BalloonText">
-    <w:name w:val="Balloon Text"/>
-    <w:basedOn w:val="Normal"/>
-    <w:link w:val="BalloonTextChar"/>
-    <w:uiPriority w:val="99"/>
-    <w:semiHidden/>
-    <w:unhideWhenUsed/>
-    <w:rsid w:val="009745FD"/>
-    <w:pPr>
-      <w:spacing w:after="0" w:line="240" w:lineRule="auto"/>
-    </w:pPr>
-    <w:rPr>
-      <w:rFonts w:ascii="Tahoma" w:hAnsi="Tahoma" w:cs="Tahoma"/>
-      <w:sz w:val="16"/>
-      <w:szCs w:val="16"/>
-    </w:rPr>
-  </w:style>
-  <w:style w:type="character" w:customStyle="1" w:styleId="BalloonTextChar">
-    <w:name w:val="Balloon Text Char"/>
-    <w:basedOn w:val="DefaultParagraphFont"/>
-    <w:link w:val="BalloonText"/>
-    <w:uiPriority w:val="99"/>
-    <w:semiHidden/>
-    <w:rsid w:val="009745FD"/>
-    <w:rPr>
-      <w:rFonts w:ascii="Tahoma" w:hAnsi="Tahoma" w:cs="Tahoma"/>
-      <w:sz w:val="16"/>
-      <w:szCs w:val="16"/>
-    </w:rPr>
-  </w:style>
-  <w:style w:type="paragraph" w:styleId="TOC1">
-    <w:name w:val="toc 1"/>
-    <w:basedOn w:val="Normal"/>
-    <w:next w:val="Normal"/>
-    <w:autoRedefine/>
-    <w:uiPriority w:val="39"/>
-    <w:unhideWhenUsed/>
-    <w:rsid w:val="009745FD"/>
-    <w:pPr>
-      <w:spacing w:after="100"/>
-    </w:pPr>
-  </w:style>
-  <w:style w:type="character" w:styleId="Hyperlink">
-    <w:name w:val="Hyperlink"/>
-    <w:basedOn w:val="DefaultParagraphFont"/>
-    <w:uiPriority w:val="99"/>
-    <w:unhideWhenUsed/>
-    <w:rsid w:val="009745FD"/>
-    <w:rPr>
-      <w:color w:val="0000FF" w:themeColor="hyperlink"/>
-      <w:u w:val="single"/>
-    </w:rPr>
-  </w:style>
-  <w:style w:type="character" w:customStyle="1" w:styleId="Heading2Char">
-    <w:name w:val="Heading 2 Char"/>
-    <w:basedOn w:val="DefaultParagraphFont"/>
-    <w:link w:val="Heading2"/>
-    <w:uiPriority w:val="9"/>
-    <w:rsid w:val="00BC2DBC"/>
-    <w:rPr>
-      <w:rFonts w:asciiTheme="majorHAnsi" w:eastAsiaTheme="majorEastAsia" w:hAnsiTheme="majorHAnsi" w:cstheme="majorBidi"/>
-      <w:b/>
-      <w:bCs/>
-      <w:color w:val="4F81BD" w:themeColor="accent1"/>
-      <w:sz w:val="26"/>
-      <w:szCs w:val="26"/>
-    </w:rPr>
-  </w:style>
-  <w:style w:type="paragraph" w:styleId="TOC2">
-    <w:name w:val="toc 2"/>
-    <w:basedOn w:val="Normal"/>
-    <w:next w:val="Normal"/>
-    <w:autoRedefine/>
-    <w:uiPriority w:val="39"/>
-    <w:unhideWhenUsed/>
-    <w:rsid w:val="00BC2DBC"/>
-    <w:pPr>
-      <w:spacing w:after="100"/>
-      <w:ind w:left="220"/>
-    </w:pPr>
-  </w:style>
-  <w:style w:type="paragraph" w:styleId="Header">
-    <w:name w:val="header"/>
-    <w:basedOn w:val="Normal"/>
-    <w:link w:val="HeaderChar"/>
-    <w:uiPriority w:val="99"/>
-    <w:unhideWhenUsed/>
-    <w:rsid w:val="00943E92"/>
-    <w:pPr>
-      <w:tabs>
-        <w:tab w:val="center" w:pos="4680"/>
-        <w:tab w:val="right" w:pos="9360"/>
-      </w:tabs>
-      <w:spacing w:after="0" w:line="240" w:lineRule="auto"/>
-    </w:pPr>
-  </w:style>
-  <w:style w:type="character" w:customStyle="1" w:styleId="HeaderChar">
-    <w:name w:val="Header Char"/>
-    <w:basedOn w:val="DefaultParagraphFont"/>
-    <w:link w:val="Header"/>
-    <w:uiPriority w:val="99"/>
-    <w:rsid w:val="00943E92"/>
-  </w:style>
-  <w:style w:type="paragraph" w:styleId="Footer">
-    <w:name w:val="footer"/>
-    <w:basedOn w:val="Normal"/>
-    <w:link w:val="FooterChar"/>
-    <w:uiPriority w:val="99"/>
-    <w:unhideWhenUsed/>
-    <w:rsid w:val="00943E92"/>
-    <w:pPr>
-      <w:tabs>
-        <w:tab w:val="center" w:pos="4680"/>
-        <w:tab w:val="right" w:pos="9360"/>
-      </w:tabs>
-      <w:spacing w:after="0" w:line="240" w:lineRule="auto"/>
-    </w:pPr>
-  </w:style>
-  <w:style w:type="character" w:customStyle="1" w:styleId="FooterChar">
-    <w:name w:val="Footer Char"/>
-    <w:basedOn w:val="DefaultParagraphFont"/>
-    <w:link w:val="Footer"/>
-    <w:uiPriority w:val="99"/>
-    <w:rsid w:val="00943E92"/>
-  </w:style>
-  <w:style w:type="character" w:styleId="Emphasis">
-    <w:name w:val="Emphasis"/>
-    <w:basedOn w:val="DefaultParagraphFont"/>
-    <w:uiPriority w:val="20"/>
-    <w:qFormat/>
-    <w:rsid w:val="00C740A1"/>
-    <w:rPr>
-      <w:i/>
-      <w:iCs/>
-    </w:rPr>
-  </w:style>
-  <w:style w:type="character" w:styleId="PlaceholderText">
-    <w:name w:val="Placeholder Text"/>
-    <w:basedOn w:val="DefaultParagraphFont"/>
-    <w:uiPriority w:val="99"/>
-    <w:semiHidden/>
-    <w:rsid w:val="009516FE"/>
-    <w:rPr>
-      <w:color w:val="808080"/>
-    </w:rPr>
-  </w:style>
-  <w:style w:type="table" w:styleId="TableGrid">
-    <w:name w:val="Table Grid"/>
-    <w:basedOn w:val="TableNormal"/>
-    <w:uiPriority w:val="59"/>
-    <w:rsid w:val="0065779C"/>
-    <w:pPr>
-      <w:spacing w:after="0" w:line="240" w:lineRule="auto"/>
-    </w:pPr>
-    <w:tblPr>
-      <w:tblInd w:w="0" w:type="dxa"/>
-      <w:tblBorders>
-        <w:top w:val="single" w:sz="4" w:space="0" w:color="auto"/>
-        <w:left w:val="single" w:sz="4" w:space="0" w:color="auto"/>
-        <w:bottom w:val="single" w:sz="4" w:space="0" w:color="auto"/>
-        <w:right w:val="single" w:sz="4" w:space="0" w:color="auto"/>
-        <w:insideH w:val="single" w:sz="4" w:space="0" w:color="auto"/>
-        <w:insideV w:val="single" w:sz="4" w:space="0" w:color="auto"/>
-      </w:tblBorders>
-      <w:tblCellMar>
-        <w:top w:w="0" w:type="dxa"/>
-        <w:left w:w="108" w:type="dxa"/>
-        <w:bottom w:w="0" w:type="dxa"/>
-        <w:right w:w="108" w:type="dxa"/>
-      </w:tblCellMar>
     </w:tblPr>
   </w:style>
 </w:styles>
@@ -9929,7 +10450,7 @@
 </file>
 
 <file path=customXml/itemProps1.xml><?xml version="1.0" encoding="utf-8"?>
-<ds:datastoreItem xmlns:ds="http://schemas.openxmlformats.org/officeDocument/2006/customXml" ds:itemID="{B07FDC47-ECC6-4F15-8D2D-30003C6B0843}">
+<ds:datastoreItem xmlns:ds="http://schemas.openxmlformats.org/officeDocument/2006/customXml" ds:itemID="{1D6261C1-85AC-4C19-B507-CEA0C7D318BA}">
   <ds:schemaRefs>
     <ds:schemaRef ds:uri="http://schemas.openxmlformats.org/officeDocument/2006/bibliography"/>
   </ds:schemaRefs>

</xml_diff>